<commit_message>
updated list of softwares
</commit_message>
<xml_diff>
--- a/service-virtualization-mockito-training-revised-agenda-naveen-4-days.docx
+++ b/service-virtualization-mockito-training-revised-agenda-naveen-4-days.docx
@@ -891,9 +891,15 @@
           <w:szCs w:val="20"/>
           <w:lang w:val="en-IN" w:eastAsia="en-GB"/>
         </w:rPr>
-        <w:t xml:space="preserve">Day </w:t>
-      </w:r>
-      <w:r>
+        <w:t>Day 2</w:t>
+      </w:r>
+    </w:p>
+    <w:p>
+      <w:pPr>
+        <w:autoSpaceDE w:val="0"/>
+        <w:autoSpaceDN w:val="0"/>
+        <w:adjustRightInd w:val="0"/>
+        <w:spacing w:after="0" w:line="240" w:lineRule="auto"/>
         <w:rPr>
           <w:rFonts w:ascii="Verdana" w:eastAsia="Times New Roman" w:hAnsi="Verdana" w:cs="NimbusRomNo9L-Medi"/>
           <w:b/>
@@ -901,15 +907,1509 @@
           <w:szCs w:val="20"/>
           <w:lang w:val="en-IN" w:eastAsia="en-GB"/>
         </w:rPr>
-        <w:t>2</w:t>
-      </w:r>
-    </w:p>
-    <w:p>
-      <w:pPr>
-        <w:autoSpaceDE w:val="0"/>
-        <w:autoSpaceDN w:val="0"/>
-        <w:adjustRightInd w:val="0"/>
-        <w:spacing w:after="0" w:line="240" w:lineRule="auto"/>
+      </w:pPr>
+    </w:p>
+    <w:p>
+      <w:pPr>
+        <w:autoSpaceDE w:val="0"/>
+        <w:autoSpaceDN w:val="0"/>
+        <w:adjustRightInd w:val="0"/>
+        <w:spacing w:after="0" w:line="240" w:lineRule="auto"/>
+        <w:rPr>
+          <w:rFonts w:ascii="Verdana" w:hAnsi="Verdana" w:cs="NimbusRomNo9L-Regu"/>
+          <w:b/>
+          <w:sz w:val="24"/>
+          <w:szCs w:val="20"/>
+        </w:rPr>
+      </w:pPr>
+      <w:r>
+        <w:rPr>
+          <w:rFonts w:ascii="Verdana" w:hAnsi="Verdana" w:cs="NimbusRomNo9L-Regu"/>
+          <w:b/>
+          <w:sz w:val="24"/>
+          <w:szCs w:val="20"/>
+        </w:rPr>
+        <w:t>Module 1: Mockito Introduction</w:t>
+      </w:r>
+    </w:p>
+    <w:p>
+      <w:pPr>
+        <w:pStyle w:val="ListParagraph"/>
+        <w:numPr>
+          <w:ilvl w:val="0"/>
+          <w:numId w:val="1"/>
+        </w:numPr>
+        <w:autoSpaceDE w:val="0"/>
+        <w:autoSpaceDN w:val="0"/>
+        <w:adjustRightInd w:val="0"/>
+        <w:spacing w:after="0" w:line="240" w:lineRule="auto"/>
+        <w:rPr>
+          <w:rFonts w:ascii="Verdana" w:hAnsi="Verdana" w:cs="NimbusRomNo9L-Regu"/>
+          <w:sz w:val="20"/>
+          <w:szCs w:val="20"/>
+        </w:rPr>
+      </w:pPr>
+      <w:r>
+        <w:rPr>
+          <w:rFonts w:ascii="Verdana" w:hAnsi="Verdana" w:cs="NimbusRomNo9L-Regu"/>
+          <w:sz w:val="20"/>
+          <w:szCs w:val="20"/>
+        </w:rPr>
+        <w:t>What is mocking?</w:t>
+      </w:r>
+    </w:p>
+    <w:p>
+      <w:pPr>
+        <w:pStyle w:val="ListParagraph"/>
+        <w:numPr>
+          <w:ilvl w:val="1"/>
+          <w:numId w:val="1"/>
+        </w:numPr>
+        <w:autoSpaceDE w:val="0"/>
+        <w:autoSpaceDN w:val="0"/>
+        <w:adjustRightInd w:val="0"/>
+        <w:spacing w:after="0" w:line="240" w:lineRule="auto"/>
+        <w:rPr>
+          <w:rFonts w:ascii="Verdana" w:hAnsi="Verdana" w:cs="NimbusRomNo9L-Regu"/>
+          <w:sz w:val="20"/>
+          <w:szCs w:val="20"/>
+        </w:rPr>
+      </w:pPr>
+      <w:r>
+        <w:rPr>
+          <w:rFonts w:ascii="Verdana" w:hAnsi="Verdana" w:cs="NimbusRomNo9L-Regu"/>
+          <w:sz w:val="20"/>
+          <w:szCs w:val="20"/>
+        </w:rPr>
+        <w:t>Why should we mock?</w:t>
+      </w:r>
+    </w:p>
+    <w:p>
+      <w:pPr>
+        <w:pStyle w:val="ListParagraph"/>
+        <w:numPr>
+          <w:ilvl w:val="0"/>
+          <w:numId w:val="1"/>
+        </w:numPr>
+        <w:autoSpaceDE w:val="0"/>
+        <w:autoSpaceDN w:val="0"/>
+        <w:adjustRightInd w:val="0"/>
+        <w:spacing w:after="0" w:line="240" w:lineRule="auto"/>
+        <w:rPr>
+          <w:rFonts w:ascii="Verdana" w:hAnsi="Verdana" w:cs="NimbusRomNo9L-Regu"/>
+          <w:sz w:val="20"/>
+          <w:szCs w:val="20"/>
+        </w:rPr>
+      </w:pPr>
+      <w:r>
+        <w:rPr>
+          <w:rFonts w:ascii="Verdana" w:hAnsi="Verdana" w:cs="NimbusRomNo9L-Regu"/>
+          <w:sz w:val="20"/>
+          <w:szCs w:val="20"/>
+        </w:rPr>
+        <w:t>Project creation</w:t>
+      </w:r>
+    </w:p>
+    <w:p>
+      <w:pPr>
+        <w:pStyle w:val="ListParagraph"/>
+        <w:numPr>
+          <w:ilvl w:val="0"/>
+          <w:numId w:val="1"/>
+        </w:numPr>
+        <w:autoSpaceDE w:val="0"/>
+        <w:autoSpaceDN w:val="0"/>
+        <w:adjustRightInd w:val="0"/>
+        <w:spacing w:after="0" w:line="240" w:lineRule="auto"/>
+        <w:rPr>
+          <w:rFonts w:ascii="Verdana" w:hAnsi="Verdana" w:cs="NimbusRomNo9L-Regu"/>
+          <w:sz w:val="20"/>
+          <w:szCs w:val="20"/>
+        </w:rPr>
+      </w:pPr>
+      <w:r>
+        <w:rPr>
+          <w:rFonts w:ascii="Verdana" w:hAnsi="Verdana" w:cs="NimbusRomNo9L-Regu"/>
+          <w:sz w:val="20"/>
+          <w:szCs w:val="20"/>
+        </w:rPr>
+        <w:t xml:space="preserve">Mockito installation </w:t>
+      </w:r>
+    </w:p>
+    <w:p>
+      <w:pPr>
+        <w:pStyle w:val="ListParagraph"/>
+        <w:numPr>
+          <w:ilvl w:val="1"/>
+          <w:numId w:val="1"/>
+        </w:numPr>
+        <w:autoSpaceDE w:val="0"/>
+        <w:autoSpaceDN w:val="0"/>
+        <w:adjustRightInd w:val="0"/>
+        <w:spacing w:after="0" w:line="240" w:lineRule="auto"/>
+        <w:rPr>
+          <w:rFonts w:ascii="Verdana" w:hAnsi="Verdana" w:cs="NimbusRomNo9L-Regu"/>
+          <w:sz w:val="20"/>
+          <w:szCs w:val="20"/>
+        </w:rPr>
+      </w:pPr>
+      <w:r>
+        <w:rPr>
+          <w:rFonts w:ascii="Verdana" w:hAnsi="Verdana" w:cs="NimbusRomNo9L-Regu"/>
+          <w:sz w:val="20"/>
+          <w:szCs w:val="20"/>
+        </w:rPr>
+        <w:t>Download the JAR</w:t>
+      </w:r>
+    </w:p>
+    <w:p>
+      <w:pPr>
+        <w:pStyle w:val="ListParagraph"/>
+        <w:numPr>
+          <w:ilvl w:val="1"/>
+          <w:numId w:val="1"/>
+        </w:numPr>
+        <w:autoSpaceDE w:val="0"/>
+        <w:autoSpaceDN w:val="0"/>
+        <w:adjustRightInd w:val="0"/>
+        <w:spacing w:after="0" w:line="240" w:lineRule="auto"/>
+        <w:rPr>
+          <w:rFonts w:ascii="Verdana" w:hAnsi="Verdana" w:cs="NimbusRomNo9L-Regu"/>
+          <w:sz w:val="20"/>
+          <w:szCs w:val="20"/>
+        </w:rPr>
+      </w:pPr>
+      <w:r>
+        <w:rPr>
+          <w:rFonts w:ascii="Verdana" w:hAnsi="Verdana" w:cs="NimbusRomNo9L-Regu"/>
+          <w:sz w:val="20"/>
+          <w:szCs w:val="20"/>
+        </w:rPr>
+        <w:t>With build tools</w:t>
+      </w:r>
+    </w:p>
+    <w:p>
+      <w:pPr>
+        <w:pStyle w:val="ListParagraph"/>
+        <w:numPr>
+          <w:ilvl w:val="2"/>
+          <w:numId w:val="1"/>
+        </w:numPr>
+        <w:autoSpaceDE w:val="0"/>
+        <w:autoSpaceDN w:val="0"/>
+        <w:adjustRightInd w:val="0"/>
+        <w:spacing w:after="0" w:line="240" w:lineRule="auto"/>
+        <w:rPr>
+          <w:rFonts w:ascii="Verdana" w:hAnsi="Verdana" w:cs="NimbusRomNo9L-Regu"/>
+          <w:sz w:val="20"/>
+          <w:szCs w:val="20"/>
+        </w:rPr>
+      </w:pPr>
+      <w:r>
+        <w:rPr>
+          <w:rFonts w:ascii="Verdana" w:hAnsi="Verdana" w:cs="NimbusRomNo9L-Regu"/>
+          <w:sz w:val="20"/>
+          <w:szCs w:val="20"/>
+        </w:rPr>
+        <w:t>Maven</w:t>
+      </w:r>
+    </w:p>
+    <w:p>
+      <w:pPr>
+        <w:pStyle w:val="ListParagraph"/>
+        <w:numPr>
+          <w:ilvl w:val="0"/>
+          <w:numId w:val="1"/>
+        </w:numPr>
+        <w:autoSpaceDE w:val="0"/>
+        <w:autoSpaceDN w:val="0"/>
+        <w:adjustRightInd w:val="0"/>
+        <w:spacing w:after="0" w:line="240" w:lineRule="auto"/>
+        <w:rPr>
+          <w:rFonts w:ascii="Verdana" w:hAnsi="Verdana" w:cs="NimbusRomNo9L-Regu"/>
+          <w:sz w:val="20"/>
+          <w:szCs w:val="20"/>
+        </w:rPr>
+      </w:pPr>
+      <w:r>
+        <w:rPr>
+          <w:rFonts w:ascii="Verdana" w:hAnsi="Verdana" w:cs="NimbusRomNo9L-Regu"/>
+          <w:sz w:val="20"/>
+          <w:szCs w:val="20"/>
+        </w:rPr>
+        <w:lastRenderedPageBreak/>
+        <w:t xml:space="preserve">Base code to </w:t>
+      </w:r>
+      <w:proofErr w:type="gramStart"/>
+      <w:r>
+        <w:rPr>
+          <w:rFonts w:ascii="Verdana" w:hAnsi="Verdana" w:cs="NimbusRomNo9L-Regu"/>
+          <w:sz w:val="20"/>
+          <w:szCs w:val="20"/>
+        </w:rPr>
+        <w:t>test</w:t>
+      </w:r>
+      <w:proofErr w:type="gramEnd"/>
+    </w:p>
+    <w:p>
+      <w:pPr>
+        <w:pStyle w:val="ListParagraph"/>
+        <w:numPr>
+          <w:ilvl w:val="0"/>
+          <w:numId w:val="1"/>
+        </w:numPr>
+        <w:autoSpaceDE w:val="0"/>
+        <w:autoSpaceDN w:val="0"/>
+        <w:adjustRightInd w:val="0"/>
+        <w:spacing w:after="0" w:line="240" w:lineRule="auto"/>
+        <w:rPr>
+          <w:rFonts w:ascii="Verdana" w:hAnsi="Verdana" w:cs="NimbusRomNo9L-Regu"/>
+          <w:sz w:val="20"/>
+          <w:szCs w:val="20"/>
+        </w:rPr>
+      </w:pPr>
+      <w:r>
+        <w:rPr>
+          <w:rFonts w:ascii="Verdana" w:hAnsi="Verdana" w:cs="NimbusRomNo9L-Regu"/>
+          <w:sz w:val="20"/>
+          <w:szCs w:val="20"/>
+        </w:rPr>
+        <w:t>Adding behavior</w:t>
+      </w:r>
+    </w:p>
+    <w:p>
+      <w:pPr>
+        <w:pStyle w:val="ListParagraph"/>
+        <w:numPr>
+          <w:ilvl w:val="0"/>
+          <w:numId w:val="1"/>
+        </w:numPr>
+        <w:autoSpaceDE w:val="0"/>
+        <w:autoSpaceDN w:val="0"/>
+        <w:adjustRightInd w:val="0"/>
+        <w:spacing w:after="0" w:line="240" w:lineRule="auto"/>
+        <w:rPr>
+          <w:rFonts w:ascii="Verdana" w:hAnsi="Verdana" w:cs="NimbusRomNo9L-Regu"/>
+          <w:sz w:val="20"/>
+          <w:szCs w:val="20"/>
+        </w:rPr>
+      </w:pPr>
+      <w:r>
+        <w:rPr>
+          <w:rFonts w:ascii="Verdana" w:hAnsi="Verdana" w:cs="NimbusRomNo9L-Regu"/>
+          <w:sz w:val="20"/>
+          <w:szCs w:val="20"/>
+        </w:rPr>
+        <w:t>Verifying behavior</w:t>
+      </w:r>
+    </w:p>
+    <w:p>
+      <w:pPr>
+        <w:pStyle w:val="ListParagraph"/>
+        <w:numPr>
+          <w:ilvl w:val="1"/>
+          <w:numId w:val="1"/>
+        </w:numPr>
+        <w:autoSpaceDE w:val="0"/>
+        <w:autoSpaceDN w:val="0"/>
+        <w:adjustRightInd w:val="0"/>
+        <w:spacing w:after="0" w:line="240" w:lineRule="auto"/>
+        <w:rPr>
+          <w:rFonts w:ascii="Verdana" w:hAnsi="Verdana" w:cs="NimbusRomNo9L-Regu"/>
+          <w:sz w:val="20"/>
+          <w:szCs w:val="20"/>
+        </w:rPr>
+      </w:pPr>
+      <w:r>
+        <w:rPr>
+          <w:rFonts w:ascii="Verdana" w:hAnsi="Verdana" w:cs="NimbusRomNo9L-Regu"/>
+          <w:sz w:val="20"/>
+          <w:szCs w:val="20"/>
+        </w:rPr>
+        <w:t xml:space="preserve">Verify that method has been </w:t>
+      </w:r>
+      <w:proofErr w:type="gramStart"/>
+      <w:r>
+        <w:rPr>
+          <w:rFonts w:ascii="Verdana" w:hAnsi="Verdana" w:cs="NimbusRomNo9L-Regu"/>
+          <w:sz w:val="20"/>
+          <w:szCs w:val="20"/>
+        </w:rPr>
+        <w:t>called</w:t>
+      </w:r>
+      <w:proofErr w:type="gramEnd"/>
+    </w:p>
+    <w:p>
+      <w:pPr>
+        <w:pStyle w:val="ListParagraph"/>
+        <w:numPr>
+          <w:ilvl w:val="1"/>
+          <w:numId w:val="1"/>
+        </w:numPr>
+        <w:autoSpaceDE w:val="0"/>
+        <w:autoSpaceDN w:val="0"/>
+        <w:adjustRightInd w:val="0"/>
+        <w:spacing w:after="0" w:line="240" w:lineRule="auto"/>
+        <w:rPr>
+          <w:rFonts w:ascii="Verdana" w:hAnsi="Verdana" w:cs="NimbusRomNo9L-Regu"/>
+          <w:sz w:val="20"/>
+          <w:szCs w:val="20"/>
+        </w:rPr>
+      </w:pPr>
+      <w:r>
+        <w:rPr>
+          <w:rFonts w:ascii="Verdana" w:hAnsi="Verdana" w:cs="NimbusRomNo9L-Regu"/>
+          <w:sz w:val="20"/>
+          <w:szCs w:val="20"/>
+        </w:rPr>
+        <w:t xml:space="preserve">Verify that method has been called n </w:t>
+      </w:r>
+      <w:proofErr w:type="gramStart"/>
+      <w:r>
+        <w:rPr>
+          <w:rFonts w:ascii="Verdana" w:hAnsi="Verdana" w:cs="NimbusRomNo9L-Regu"/>
+          <w:sz w:val="20"/>
+          <w:szCs w:val="20"/>
+        </w:rPr>
+        <w:t>times</w:t>
+      </w:r>
+      <w:proofErr w:type="gramEnd"/>
+    </w:p>
+    <w:p>
+      <w:pPr>
+        <w:pStyle w:val="ListParagraph"/>
+        <w:numPr>
+          <w:ilvl w:val="1"/>
+          <w:numId w:val="1"/>
+        </w:numPr>
+        <w:autoSpaceDE w:val="0"/>
+        <w:autoSpaceDN w:val="0"/>
+        <w:adjustRightInd w:val="0"/>
+        <w:spacing w:after="0" w:line="240" w:lineRule="auto"/>
+        <w:rPr>
+          <w:rFonts w:ascii="Verdana" w:hAnsi="Verdana" w:cs="NimbusRomNo9L-Regu"/>
+          <w:sz w:val="20"/>
+          <w:szCs w:val="20"/>
+        </w:rPr>
+      </w:pPr>
+      <w:r>
+        <w:rPr>
+          <w:rFonts w:ascii="Verdana" w:hAnsi="Verdana" w:cs="NimbusRomNo9L-Regu"/>
+          <w:sz w:val="20"/>
+          <w:szCs w:val="20"/>
+        </w:rPr>
+        <w:t xml:space="preserve">Verify method call </w:t>
+      </w:r>
+      <w:proofErr w:type="gramStart"/>
+      <w:r>
+        <w:rPr>
+          <w:rFonts w:ascii="Verdana" w:hAnsi="Verdana" w:cs="NimbusRomNo9L-Regu"/>
+          <w:sz w:val="20"/>
+          <w:szCs w:val="20"/>
+        </w:rPr>
+        <w:t>order</w:t>
+      </w:r>
+      <w:proofErr w:type="gramEnd"/>
+    </w:p>
+    <w:p>
+      <w:pPr>
+        <w:pStyle w:val="ListParagraph"/>
+        <w:numPr>
+          <w:ilvl w:val="1"/>
+          <w:numId w:val="1"/>
+        </w:numPr>
+        <w:autoSpaceDE w:val="0"/>
+        <w:autoSpaceDN w:val="0"/>
+        <w:adjustRightInd w:val="0"/>
+        <w:spacing w:after="0" w:line="240" w:lineRule="auto"/>
+        <w:rPr>
+          <w:rFonts w:ascii="Verdana" w:hAnsi="Verdana" w:cs="NimbusRomNo9L-Regu"/>
+          <w:sz w:val="20"/>
+          <w:szCs w:val="20"/>
+        </w:rPr>
+      </w:pPr>
+      <w:r>
+        <w:rPr>
+          <w:rFonts w:ascii="Verdana" w:hAnsi="Verdana" w:cs="NimbusRomNo9L-Regu"/>
+          <w:sz w:val="20"/>
+          <w:szCs w:val="20"/>
+        </w:rPr>
+        <w:t>Verification with timeout</w:t>
+      </w:r>
+    </w:p>
+    <w:p>
+      <w:pPr>
+        <w:pStyle w:val="ListParagraph"/>
+        <w:numPr>
+          <w:ilvl w:val="0"/>
+          <w:numId w:val="1"/>
+        </w:numPr>
+        <w:autoSpaceDE w:val="0"/>
+        <w:autoSpaceDN w:val="0"/>
+        <w:adjustRightInd w:val="0"/>
+        <w:spacing w:after="0" w:line="240" w:lineRule="auto"/>
+        <w:rPr>
+          <w:rFonts w:ascii="Verdana" w:hAnsi="Verdana" w:cs="NimbusRomNo9L-Regu"/>
+          <w:sz w:val="20"/>
+          <w:szCs w:val="20"/>
+        </w:rPr>
+      </w:pPr>
+      <w:r>
+        <w:rPr>
+          <w:rFonts w:ascii="Verdana" w:hAnsi="Verdana" w:cs="NimbusRomNo9L-Regu"/>
+          <w:sz w:val="20"/>
+          <w:szCs w:val="20"/>
+        </w:rPr>
+        <w:t>Throwing exceptions</w:t>
+      </w:r>
+    </w:p>
+    <w:p>
+      <w:pPr>
+        <w:pStyle w:val="ListParagraph"/>
+        <w:numPr>
+          <w:ilvl w:val="0"/>
+          <w:numId w:val="1"/>
+        </w:numPr>
+        <w:autoSpaceDE w:val="0"/>
+        <w:autoSpaceDN w:val="0"/>
+        <w:adjustRightInd w:val="0"/>
+        <w:spacing w:after="0" w:line="240" w:lineRule="auto"/>
+        <w:rPr>
+          <w:rFonts w:ascii="Verdana" w:hAnsi="Verdana" w:cs="NimbusRomNo9L-Regu"/>
+          <w:sz w:val="20"/>
+          <w:szCs w:val="20"/>
+        </w:rPr>
+      </w:pPr>
+      <w:r>
+        <w:rPr>
+          <w:rFonts w:ascii="Verdana" w:hAnsi="Verdana" w:cs="NimbusRomNo9L-Regu"/>
+          <w:sz w:val="20"/>
+          <w:szCs w:val="20"/>
+        </w:rPr>
+        <w:t>Shorthand mock creation</w:t>
+      </w:r>
+    </w:p>
+    <w:p>
+      <w:pPr>
+        <w:pStyle w:val="ListParagraph"/>
+        <w:numPr>
+          <w:ilvl w:val="0"/>
+          <w:numId w:val="1"/>
+        </w:numPr>
+        <w:autoSpaceDE w:val="0"/>
+        <w:autoSpaceDN w:val="0"/>
+        <w:adjustRightInd w:val="0"/>
+        <w:spacing w:after="0" w:line="240" w:lineRule="auto"/>
+        <w:rPr>
+          <w:rFonts w:ascii="Verdana" w:hAnsi="Verdana" w:cs="NimbusRomNo9L-Regu"/>
+          <w:sz w:val="20"/>
+          <w:szCs w:val="20"/>
+        </w:rPr>
+      </w:pPr>
+      <w:r>
+        <w:rPr>
+          <w:rFonts w:ascii="Verdana" w:hAnsi="Verdana" w:cs="NimbusRomNo9L-Regu"/>
+          <w:sz w:val="20"/>
+          <w:szCs w:val="20"/>
+        </w:rPr>
+        <w:t>Mocking void returning methods</w:t>
+      </w:r>
+    </w:p>
+    <w:p>
+      <w:pPr>
+        <w:pStyle w:val="ListParagraph"/>
+        <w:numPr>
+          <w:ilvl w:val="0"/>
+          <w:numId w:val="1"/>
+        </w:numPr>
+        <w:autoSpaceDE w:val="0"/>
+        <w:autoSpaceDN w:val="0"/>
+        <w:adjustRightInd w:val="0"/>
+        <w:spacing w:after="0" w:line="240" w:lineRule="auto"/>
+        <w:rPr>
+          <w:rFonts w:ascii="Verdana" w:hAnsi="Verdana" w:cs="NimbusRomNo9L-Regu"/>
+          <w:sz w:val="20"/>
+          <w:szCs w:val="20"/>
+        </w:rPr>
+      </w:pPr>
+      <w:r>
+        <w:rPr>
+          <w:rFonts w:ascii="Verdana" w:hAnsi="Verdana" w:cs="NimbusRomNo9L-Regu"/>
+          <w:sz w:val="20"/>
+          <w:szCs w:val="20"/>
+        </w:rPr>
+        <w:t>Mocking real objects: @Spy</w:t>
+      </w:r>
+    </w:p>
+    <w:p>
+      <w:pPr>
+        <w:autoSpaceDE w:val="0"/>
+        <w:autoSpaceDN w:val="0"/>
+        <w:adjustRightInd w:val="0"/>
+        <w:spacing w:after="0" w:line="240" w:lineRule="auto"/>
+        <w:rPr>
+          <w:rFonts w:ascii="Verdana" w:hAnsi="Verdana" w:cs="NimbusRomNo9L-Medi"/>
+          <w:sz w:val="20"/>
+          <w:szCs w:val="20"/>
+        </w:rPr>
+      </w:pPr>
+    </w:p>
+    <w:p>
+      <w:pPr>
+        <w:autoSpaceDE w:val="0"/>
+        <w:autoSpaceDN w:val="0"/>
+        <w:adjustRightInd w:val="0"/>
+        <w:spacing w:after="0" w:line="240" w:lineRule="auto"/>
+        <w:rPr>
+          <w:rFonts w:ascii="Verdana" w:hAnsi="Verdana" w:cs="NimbusRomNo9L-Medi"/>
+          <w:b/>
+          <w:sz w:val="24"/>
+          <w:szCs w:val="20"/>
+        </w:rPr>
+      </w:pPr>
+      <w:r>
+        <w:rPr>
+          <w:rFonts w:ascii="Verdana" w:hAnsi="Verdana" w:cs="NimbusRomNo9L-Medi"/>
+          <w:b/>
+          <w:sz w:val="24"/>
+          <w:szCs w:val="20"/>
+        </w:rPr>
+        <w:t>Module 2: Test-Driven Development with Mockito</w:t>
+      </w:r>
+    </w:p>
+    <w:p>
+      <w:pPr>
+        <w:pStyle w:val="ListParagraph"/>
+        <w:numPr>
+          <w:ilvl w:val="0"/>
+          <w:numId w:val="2"/>
+        </w:numPr>
+        <w:autoSpaceDE w:val="0"/>
+        <w:autoSpaceDN w:val="0"/>
+        <w:adjustRightInd w:val="0"/>
+        <w:spacing w:after="0" w:line="240" w:lineRule="auto"/>
+        <w:rPr>
+          <w:rFonts w:ascii="Verdana" w:hAnsi="Verdana" w:cs="NimbusRomNo9L-Regu"/>
+          <w:sz w:val="20"/>
+          <w:szCs w:val="20"/>
+        </w:rPr>
+      </w:pPr>
+      <w:r>
+        <w:rPr>
+          <w:rFonts w:ascii="Verdana" w:hAnsi="Verdana" w:cs="NimbusRomNo9L-Regu"/>
+          <w:sz w:val="20"/>
+          <w:szCs w:val="20"/>
+        </w:rPr>
+        <w:t>Introduction</w:t>
+      </w:r>
+    </w:p>
+    <w:p>
+      <w:pPr>
+        <w:pStyle w:val="ListParagraph"/>
+        <w:numPr>
+          <w:ilvl w:val="0"/>
+          <w:numId w:val="2"/>
+        </w:numPr>
+        <w:autoSpaceDE w:val="0"/>
+        <w:autoSpaceDN w:val="0"/>
+        <w:adjustRightInd w:val="0"/>
+        <w:spacing w:after="0" w:line="240" w:lineRule="auto"/>
+        <w:rPr>
+          <w:rFonts w:ascii="Verdana" w:hAnsi="Verdana" w:cs="NimbusRomNo9L-Regu"/>
+          <w:sz w:val="20"/>
+          <w:szCs w:val="20"/>
+        </w:rPr>
+      </w:pPr>
+      <w:r>
+        <w:rPr>
+          <w:rFonts w:ascii="Verdana" w:hAnsi="Verdana" w:cs="NimbusRomNo9L-Regu"/>
+          <w:sz w:val="20"/>
+          <w:szCs w:val="20"/>
+        </w:rPr>
+        <w:t>Test Driven Development</w:t>
+      </w:r>
+    </w:p>
+    <w:p>
+      <w:pPr>
+        <w:pStyle w:val="ListParagraph"/>
+        <w:numPr>
+          <w:ilvl w:val="0"/>
+          <w:numId w:val="2"/>
+        </w:numPr>
+        <w:autoSpaceDE w:val="0"/>
+        <w:autoSpaceDN w:val="0"/>
+        <w:adjustRightInd w:val="0"/>
+        <w:spacing w:after="0" w:line="240" w:lineRule="auto"/>
+        <w:rPr>
+          <w:rFonts w:ascii="Verdana" w:hAnsi="Verdana" w:cs="NimbusRomNo9L-Regu"/>
+          <w:sz w:val="20"/>
+          <w:szCs w:val="20"/>
+        </w:rPr>
+      </w:pPr>
+      <w:r>
+        <w:rPr>
+          <w:rFonts w:ascii="Verdana" w:hAnsi="Verdana" w:cs="NimbusRomNo9L-Regu"/>
+          <w:sz w:val="20"/>
+          <w:szCs w:val="20"/>
+        </w:rPr>
+        <w:t>Creating a project</w:t>
+      </w:r>
+    </w:p>
+    <w:p>
+      <w:pPr>
+        <w:pStyle w:val="ListParagraph"/>
+        <w:numPr>
+          <w:ilvl w:val="1"/>
+          <w:numId w:val="2"/>
+        </w:numPr>
+        <w:autoSpaceDE w:val="0"/>
+        <w:autoSpaceDN w:val="0"/>
+        <w:adjustRightInd w:val="0"/>
+        <w:spacing w:after="0" w:line="240" w:lineRule="auto"/>
+        <w:rPr>
+          <w:rFonts w:ascii="Verdana" w:hAnsi="Verdana" w:cs="NimbusRomNo9L-Regu"/>
+          <w:sz w:val="20"/>
+          <w:szCs w:val="20"/>
+        </w:rPr>
+      </w:pPr>
+      <w:r>
+        <w:rPr>
+          <w:rFonts w:ascii="Verdana" w:hAnsi="Verdana" w:cs="NimbusRomNo9L-Regu"/>
+          <w:sz w:val="20"/>
+          <w:szCs w:val="20"/>
+        </w:rPr>
+        <w:t>Dependencies</w:t>
+      </w:r>
+    </w:p>
+    <w:p>
+      <w:pPr>
+        <w:pStyle w:val="ListParagraph"/>
+        <w:numPr>
+          <w:ilvl w:val="0"/>
+          <w:numId w:val="2"/>
+        </w:numPr>
+        <w:autoSpaceDE w:val="0"/>
+        <w:autoSpaceDN w:val="0"/>
+        <w:adjustRightInd w:val="0"/>
+        <w:spacing w:after="0" w:line="240" w:lineRule="auto"/>
+        <w:rPr>
+          <w:rFonts w:ascii="Verdana" w:hAnsi="Verdana" w:cs="NimbusRomNo9L-Regu"/>
+          <w:sz w:val="20"/>
+          <w:szCs w:val="20"/>
+        </w:rPr>
+      </w:pPr>
+      <w:r>
+        <w:rPr>
+          <w:rFonts w:ascii="Verdana" w:hAnsi="Verdana" w:cs="NimbusRomNo9L-Regu"/>
+          <w:sz w:val="20"/>
+          <w:szCs w:val="20"/>
+        </w:rPr>
+        <w:t xml:space="preserve">Implementing </w:t>
+      </w:r>
+      <w:proofErr w:type="spellStart"/>
+      <w:r>
+        <w:rPr>
+          <w:rFonts w:ascii="Verdana" w:hAnsi="Verdana" w:cs="NimbusRomNo9L-Regu"/>
+          <w:sz w:val="20"/>
+          <w:szCs w:val="20"/>
+        </w:rPr>
+        <w:t>behaviour</w:t>
+      </w:r>
+      <w:proofErr w:type="spellEnd"/>
+      <w:r>
+        <w:rPr>
+          <w:rFonts w:ascii="Verdana" w:hAnsi="Verdana" w:cs="NimbusRomNo9L-Regu"/>
+          <w:sz w:val="20"/>
+          <w:szCs w:val="20"/>
+        </w:rPr>
+        <w:t>-driven development (BDD) with Mockito to improve collaboration and test clarity.</w:t>
+      </w:r>
+    </w:p>
+    <w:p>
+      <w:pPr>
+        <w:autoSpaceDE w:val="0"/>
+        <w:autoSpaceDN w:val="0"/>
+        <w:adjustRightInd w:val="0"/>
+        <w:spacing w:after="0" w:line="240" w:lineRule="auto"/>
+        <w:rPr>
+          <w:rFonts w:ascii="Verdana" w:hAnsi="Verdana" w:cs="NimbusRomNo9L-Regu"/>
+          <w:sz w:val="20"/>
+          <w:szCs w:val="20"/>
+        </w:rPr>
+      </w:pPr>
+    </w:p>
+    <w:p>
+      <w:pPr>
+        <w:autoSpaceDE w:val="0"/>
+        <w:autoSpaceDN w:val="0"/>
+        <w:adjustRightInd w:val="0"/>
+        <w:spacing w:after="0" w:line="240" w:lineRule="auto"/>
+        <w:rPr>
+          <w:rFonts w:ascii="Verdana" w:hAnsi="Verdana" w:cs="NimbusRomNo9L-Medi"/>
+          <w:b/>
+          <w:sz w:val="24"/>
+          <w:szCs w:val="20"/>
+        </w:rPr>
+      </w:pPr>
+      <w:r>
+        <w:rPr>
+          <w:rFonts w:ascii="Verdana" w:hAnsi="Verdana" w:cs="NimbusRomNo9L-Regu"/>
+          <w:b/>
+          <w:sz w:val="24"/>
+          <w:szCs w:val="20"/>
+        </w:rPr>
+        <w:t xml:space="preserve">Module </w:t>
+      </w:r>
+      <w:r>
+        <w:rPr>
+          <w:rFonts w:ascii="Verdana" w:hAnsi="Verdana" w:cs="NimbusRomNo9L-Medi"/>
+          <w:b/>
+          <w:sz w:val="24"/>
+          <w:szCs w:val="20"/>
+        </w:rPr>
+        <w:t xml:space="preserve">3: Mockito </w:t>
+      </w:r>
+      <w:proofErr w:type="spellStart"/>
+      <w:r>
+        <w:rPr>
+          <w:rFonts w:ascii="Verdana" w:hAnsi="Verdana" w:cs="NimbusRomNo9L-Medi"/>
+          <w:b/>
+          <w:sz w:val="24"/>
+          <w:szCs w:val="20"/>
+        </w:rPr>
+        <w:t>Initmocks</w:t>
+      </w:r>
+      <w:proofErr w:type="spellEnd"/>
+      <w:r>
+        <w:rPr>
+          <w:rFonts w:ascii="Verdana" w:hAnsi="Verdana" w:cs="NimbusRomNo9L-Medi"/>
+          <w:b/>
+          <w:sz w:val="24"/>
+          <w:szCs w:val="20"/>
+        </w:rPr>
+        <w:t xml:space="preserve"> Example</w:t>
+      </w:r>
+    </w:p>
+    <w:p>
+      <w:pPr>
+        <w:pStyle w:val="ListParagraph"/>
+        <w:numPr>
+          <w:ilvl w:val="0"/>
+          <w:numId w:val="3"/>
+        </w:numPr>
+        <w:autoSpaceDE w:val="0"/>
+        <w:autoSpaceDN w:val="0"/>
+        <w:adjustRightInd w:val="0"/>
+        <w:spacing w:after="0" w:line="240" w:lineRule="auto"/>
+        <w:rPr>
+          <w:rFonts w:ascii="Verdana" w:hAnsi="Verdana" w:cs="NimbusRomNo9L-Regu"/>
+          <w:sz w:val="20"/>
+          <w:szCs w:val="20"/>
+        </w:rPr>
+      </w:pPr>
+      <w:r>
+        <w:rPr>
+          <w:rFonts w:ascii="Verdana" w:hAnsi="Verdana" w:cs="NimbusRomNo9L-Regu"/>
+          <w:sz w:val="20"/>
+          <w:szCs w:val="20"/>
+        </w:rPr>
+        <w:t>Introduction</w:t>
+      </w:r>
+    </w:p>
+    <w:p>
+      <w:pPr>
+        <w:pStyle w:val="ListParagraph"/>
+        <w:numPr>
+          <w:ilvl w:val="0"/>
+          <w:numId w:val="3"/>
+        </w:numPr>
+        <w:autoSpaceDE w:val="0"/>
+        <w:autoSpaceDN w:val="0"/>
+        <w:adjustRightInd w:val="0"/>
+        <w:spacing w:after="0" w:line="240" w:lineRule="auto"/>
+        <w:rPr>
+          <w:rFonts w:ascii="Verdana" w:hAnsi="Verdana" w:cs="NimbusRomNo9L-Regu"/>
+          <w:sz w:val="20"/>
+          <w:szCs w:val="20"/>
+        </w:rPr>
+      </w:pPr>
+      <w:r>
+        <w:rPr>
+          <w:rFonts w:ascii="Verdana" w:hAnsi="Verdana" w:cs="NimbusRomNo9L-Regu"/>
+          <w:sz w:val="20"/>
+          <w:szCs w:val="20"/>
+        </w:rPr>
+        <w:t>Creating a project</w:t>
+      </w:r>
+    </w:p>
+    <w:p>
+      <w:pPr>
+        <w:pStyle w:val="ListParagraph"/>
+        <w:numPr>
+          <w:ilvl w:val="1"/>
+          <w:numId w:val="3"/>
+        </w:numPr>
+        <w:autoSpaceDE w:val="0"/>
+        <w:autoSpaceDN w:val="0"/>
+        <w:adjustRightInd w:val="0"/>
+        <w:spacing w:after="0" w:line="240" w:lineRule="auto"/>
+        <w:rPr>
+          <w:rFonts w:ascii="Verdana" w:hAnsi="Verdana" w:cs="NimbusRomNo9L-Regu"/>
+          <w:sz w:val="20"/>
+          <w:szCs w:val="20"/>
+        </w:rPr>
+      </w:pPr>
+      <w:r>
+        <w:rPr>
+          <w:rFonts w:ascii="Verdana" w:hAnsi="Verdana" w:cs="NimbusRomNo9L-Regu"/>
+          <w:sz w:val="20"/>
+          <w:szCs w:val="20"/>
+        </w:rPr>
+        <w:t>Dependencies</w:t>
+      </w:r>
+    </w:p>
+    <w:p>
+      <w:pPr>
+        <w:pStyle w:val="ListParagraph"/>
+        <w:numPr>
+          <w:ilvl w:val="0"/>
+          <w:numId w:val="3"/>
+        </w:numPr>
+        <w:autoSpaceDE w:val="0"/>
+        <w:autoSpaceDN w:val="0"/>
+        <w:adjustRightInd w:val="0"/>
+        <w:spacing w:after="0" w:line="240" w:lineRule="auto"/>
+        <w:rPr>
+          <w:rFonts w:ascii="Verdana" w:hAnsi="Verdana" w:cs="NimbusRomNo9L-Regu"/>
+          <w:sz w:val="20"/>
+          <w:szCs w:val="20"/>
+        </w:rPr>
+      </w:pPr>
+      <w:r>
+        <w:rPr>
+          <w:rFonts w:ascii="Verdana" w:hAnsi="Verdana" w:cs="NimbusRomNo9L-Regu"/>
+          <w:sz w:val="20"/>
+          <w:szCs w:val="20"/>
+        </w:rPr>
+        <w:t>Init Mocks</w:t>
+      </w:r>
+    </w:p>
+    <w:p>
+      <w:pPr>
+        <w:pStyle w:val="ListParagraph"/>
+        <w:numPr>
+          <w:ilvl w:val="1"/>
+          <w:numId w:val="3"/>
+        </w:numPr>
+        <w:autoSpaceDE w:val="0"/>
+        <w:autoSpaceDN w:val="0"/>
+        <w:adjustRightInd w:val="0"/>
+        <w:spacing w:after="0" w:line="240" w:lineRule="auto"/>
+        <w:rPr>
+          <w:rFonts w:ascii="Verdana" w:hAnsi="Verdana" w:cs="NimbusRomNo9L-Regu"/>
+          <w:sz w:val="20"/>
+          <w:szCs w:val="20"/>
+        </w:rPr>
+      </w:pPr>
+      <w:r>
+        <w:rPr>
+          <w:rFonts w:ascii="Verdana" w:hAnsi="Verdana" w:cs="NimbusRomNo9L-Regu"/>
+          <w:sz w:val="20"/>
+          <w:szCs w:val="20"/>
+        </w:rPr>
+        <w:t xml:space="preserve">Using </w:t>
+      </w:r>
+      <w:proofErr w:type="spellStart"/>
+      <w:r>
+        <w:rPr>
+          <w:rFonts w:ascii="Verdana" w:hAnsi="Verdana" w:cs="NimbusRomNo9L-Regu"/>
+          <w:sz w:val="20"/>
+          <w:szCs w:val="20"/>
+        </w:rPr>
+        <w:t>Mockito.mock</w:t>
+      </w:r>
+      <w:proofErr w:type="spellEnd"/>
+      <w:r>
+        <w:rPr>
+          <w:rFonts w:ascii="Verdana" w:hAnsi="Verdana" w:cs="NimbusRomNo9L-Regu"/>
+          <w:sz w:val="20"/>
+          <w:szCs w:val="20"/>
+        </w:rPr>
+        <w:t>()</w:t>
+      </w:r>
+    </w:p>
+    <w:p>
+      <w:pPr>
+        <w:pStyle w:val="ListParagraph"/>
+        <w:numPr>
+          <w:ilvl w:val="1"/>
+          <w:numId w:val="3"/>
+        </w:numPr>
+        <w:autoSpaceDE w:val="0"/>
+        <w:autoSpaceDN w:val="0"/>
+        <w:adjustRightInd w:val="0"/>
+        <w:spacing w:after="0" w:line="240" w:lineRule="auto"/>
+        <w:rPr>
+          <w:rFonts w:ascii="Verdana" w:hAnsi="Verdana" w:cs="NimbusRomNo9L-Regu"/>
+          <w:sz w:val="20"/>
+          <w:szCs w:val="20"/>
+        </w:rPr>
+      </w:pPr>
+      <w:proofErr w:type="spellStart"/>
+      <w:r>
+        <w:rPr>
+          <w:rFonts w:ascii="Verdana" w:hAnsi="Verdana" w:cs="NimbusRomNo9L-Regu"/>
+          <w:sz w:val="20"/>
+          <w:szCs w:val="20"/>
+        </w:rPr>
+        <w:t>MockitoAnnotations</w:t>
+      </w:r>
+      <w:proofErr w:type="spellEnd"/>
+      <w:r>
+        <w:rPr>
+          <w:rFonts w:ascii="Verdana" w:hAnsi="Verdana" w:cs="NimbusRomNo9L-Regu"/>
+          <w:sz w:val="20"/>
+          <w:szCs w:val="20"/>
+        </w:rPr>
+        <w:t xml:space="preserve"> </w:t>
+      </w:r>
+      <w:proofErr w:type="spellStart"/>
+      <w:proofErr w:type="gramStart"/>
+      <w:r>
+        <w:rPr>
+          <w:rFonts w:ascii="Verdana" w:hAnsi="Verdana" w:cs="NimbusRomNo9L-Regu"/>
+          <w:sz w:val="20"/>
+          <w:szCs w:val="20"/>
+        </w:rPr>
+        <w:t>initMocks</w:t>
+      </w:r>
+      <w:proofErr w:type="spellEnd"/>
+      <w:r>
+        <w:rPr>
+          <w:rFonts w:ascii="Verdana" w:hAnsi="Verdana" w:cs="NimbusRomNo9L-Regu"/>
+          <w:sz w:val="20"/>
+          <w:szCs w:val="20"/>
+        </w:rPr>
+        <w:t>(</w:t>
+      </w:r>
+      <w:proofErr w:type="gramEnd"/>
+      <w:r>
+        <w:rPr>
+          <w:rFonts w:ascii="Verdana" w:hAnsi="Verdana" w:cs="NimbusRomNo9L-Regu"/>
+          <w:sz w:val="20"/>
+          <w:szCs w:val="20"/>
+        </w:rPr>
+        <w:t>)</w:t>
+      </w:r>
+    </w:p>
+    <w:p>
+      <w:pPr>
+        <w:pStyle w:val="ListParagraph"/>
+        <w:numPr>
+          <w:ilvl w:val="2"/>
+          <w:numId w:val="3"/>
+        </w:numPr>
+        <w:autoSpaceDE w:val="0"/>
+        <w:autoSpaceDN w:val="0"/>
+        <w:adjustRightInd w:val="0"/>
+        <w:spacing w:after="0" w:line="240" w:lineRule="auto"/>
+        <w:rPr>
+          <w:rFonts w:ascii="Verdana" w:hAnsi="Verdana" w:cs="NimbusRomNo9L-Regu"/>
+          <w:sz w:val="20"/>
+          <w:szCs w:val="20"/>
+        </w:rPr>
+      </w:pPr>
+      <w:r>
+        <w:rPr>
+          <w:rFonts w:ascii="Verdana" w:hAnsi="Verdana" w:cs="NimbusRomNo9L-Regu"/>
+          <w:sz w:val="20"/>
+          <w:szCs w:val="20"/>
+        </w:rPr>
+        <w:t>Inject Mocks</w:t>
+      </w:r>
+    </w:p>
+    <w:p>
+      <w:pPr>
+        <w:pStyle w:val="ListParagraph"/>
+        <w:numPr>
+          <w:ilvl w:val="1"/>
+          <w:numId w:val="3"/>
+        </w:numPr>
+        <w:autoSpaceDE w:val="0"/>
+        <w:autoSpaceDN w:val="0"/>
+        <w:adjustRightInd w:val="0"/>
+        <w:spacing w:after="0" w:line="240" w:lineRule="auto"/>
+        <w:rPr>
+          <w:rFonts w:ascii="Verdana" w:hAnsi="Verdana" w:cs="NimbusRomNo9L-Regu"/>
+          <w:sz w:val="20"/>
+          <w:szCs w:val="20"/>
+        </w:rPr>
+      </w:pPr>
+      <w:proofErr w:type="spellStart"/>
+      <w:r>
+        <w:rPr>
+          <w:rFonts w:ascii="Verdana" w:hAnsi="Verdana" w:cs="NimbusRomNo9L-Regu"/>
+          <w:sz w:val="20"/>
+          <w:szCs w:val="20"/>
+        </w:rPr>
+        <w:t>MockitoJUnitRunner</w:t>
+      </w:r>
+      <w:proofErr w:type="spellEnd"/>
+    </w:p>
+    <w:p>
+      <w:pPr>
+        <w:pStyle w:val="ListParagraph"/>
+        <w:numPr>
+          <w:ilvl w:val="1"/>
+          <w:numId w:val="3"/>
+        </w:numPr>
+        <w:autoSpaceDE w:val="0"/>
+        <w:autoSpaceDN w:val="0"/>
+        <w:adjustRightInd w:val="0"/>
+        <w:spacing w:after="0" w:line="240" w:lineRule="auto"/>
+        <w:rPr>
+          <w:rFonts w:ascii="Verdana" w:hAnsi="Verdana" w:cs="NimbusRomNo9L-Regu"/>
+          <w:sz w:val="20"/>
+          <w:szCs w:val="20"/>
+        </w:rPr>
+      </w:pPr>
+      <w:proofErr w:type="spellStart"/>
+      <w:r>
+        <w:rPr>
+          <w:rFonts w:ascii="Verdana" w:hAnsi="Verdana" w:cs="NimbusRomNo9L-Regu"/>
+          <w:sz w:val="20"/>
+          <w:szCs w:val="20"/>
+        </w:rPr>
+        <w:t>MockitoRule</w:t>
+      </w:r>
+      <w:proofErr w:type="spellEnd"/>
+    </w:p>
+    <w:p>
+      <w:pPr>
+        <w:autoSpaceDE w:val="0"/>
+        <w:autoSpaceDN w:val="0"/>
+        <w:adjustRightInd w:val="0"/>
+        <w:spacing w:after="0" w:line="240" w:lineRule="auto"/>
+        <w:ind w:left="720" w:firstLine="720"/>
+        <w:rPr>
+          <w:rFonts w:ascii="Verdana" w:hAnsi="Verdana" w:cs="NimbusRomNo9L-Medi"/>
+          <w:sz w:val="20"/>
+          <w:szCs w:val="20"/>
+        </w:rPr>
+      </w:pPr>
+    </w:p>
+    <w:p>
+      <w:pPr>
+        <w:autoSpaceDE w:val="0"/>
+        <w:autoSpaceDN w:val="0"/>
+        <w:adjustRightInd w:val="0"/>
+        <w:spacing w:after="0" w:line="240" w:lineRule="auto"/>
+        <w:rPr>
+          <w:rFonts w:ascii="Verdana" w:hAnsi="Verdana" w:cs="NimbusRomNo9L-Medi"/>
+          <w:b/>
+          <w:sz w:val="24"/>
+          <w:szCs w:val="20"/>
+        </w:rPr>
+      </w:pPr>
+      <w:r>
+        <w:rPr>
+          <w:rFonts w:ascii="Verdana" w:hAnsi="Verdana" w:cs="NimbusRomNo9L-Medi"/>
+          <w:b/>
+          <w:sz w:val="24"/>
+          <w:szCs w:val="20"/>
+        </w:rPr>
+        <w:t>Module 4: Mockito Maven Dependency Example</w:t>
+      </w:r>
+    </w:p>
+    <w:p>
+      <w:pPr>
+        <w:pStyle w:val="ListParagraph"/>
+        <w:numPr>
+          <w:ilvl w:val="0"/>
+          <w:numId w:val="4"/>
+        </w:numPr>
+        <w:autoSpaceDE w:val="0"/>
+        <w:autoSpaceDN w:val="0"/>
+        <w:adjustRightInd w:val="0"/>
+        <w:spacing w:after="0" w:line="240" w:lineRule="auto"/>
+        <w:rPr>
+          <w:rFonts w:ascii="Verdana" w:hAnsi="Verdana" w:cs="NimbusRomNo9L-Regu"/>
+          <w:sz w:val="20"/>
+          <w:szCs w:val="20"/>
+        </w:rPr>
+      </w:pPr>
+      <w:r>
+        <w:rPr>
+          <w:rFonts w:ascii="Verdana" w:hAnsi="Verdana" w:cs="NimbusRomNo9L-Regu"/>
+          <w:sz w:val="20"/>
+          <w:szCs w:val="20"/>
+        </w:rPr>
+        <w:t>Introduction</w:t>
+      </w:r>
+    </w:p>
+    <w:p>
+      <w:pPr>
+        <w:pStyle w:val="ListParagraph"/>
+        <w:numPr>
+          <w:ilvl w:val="0"/>
+          <w:numId w:val="4"/>
+        </w:numPr>
+        <w:autoSpaceDE w:val="0"/>
+        <w:autoSpaceDN w:val="0"/>
+        <w:adjustRightInd w:val="0"/>
+        <w:spacing w:after="0" w:line="240" w:lineRule="auto"/>
+        <w:rPr>
+          <w:rFonts w:ascii="Verdana" w:hAnsi="Verdana" w:cs="NimbusRomNo9L-Regu"/>
+          <w:sz w:val="20"/>
+          <w:szCs w:val="20"/>
+        </w:rPr>
+      </w:pPr>
+      <w:r>
+        <w:rPr>
+          <w:rFonts w:ascii="Verdana" w:hAnsi="Verdana" w:cs="NimbusRomNo9L-Regu"/>
+          <w:sz w:val="20"/>
+          <w:szCs w:val="20"/>
+        </w:rPr>
+        <w:t>Creating a project</w:t>
+      </w:r>
+    </w:p>
+    <w:p>
+      <w:pPr>
+        <w:pStyle w:val="ListParagraph"/>
+        <w:numPr>
+          <w:ilvl w:val="0"/>
+          <w:numId w:val="4"/>
+        </w:numPr>
+        <w:autoSpaceDE w:val="0"/>
+        <w:autoSpaceDN w:val="0"/>
+        <w:adjustRightInd w:val="0"/>
+        <w:spacing w:after="0" w:line="240" w:lineRule="auto"/>
+        <w:rPr>
+          <w:rFonts w:ascii="Verdana" w:hAnsi="Verdana" w:cs="NimbusRomNo9L-Regu"/>
+          <w:sz w:val="20"/>
+          <w:szCs w:val="20"/>
+        </w:rPr>
+      </w:pPr>
+      <w:r>
+        <w:rPr>
+          <w:rFonts w:ascii="Verdana" w:hAnsi="Verdana" w:cs="NimbusRomNo9L-Regu"/>
+          <w:sz w:val="20"/>
+          <w:szCs w:val="20"/>
+        </w:rPr>
+        <w:t>Adding dependencies</w:t>
+      </w:r>
+    </w:p>
+    <w:p>
+      <w:pPr>
+        <w:pStyle w:val="ListParagraph"/>
+        <w:numPr>
+          <w:ilvl w:val="0"/>
+          <w:numId w:val="4"/>
+        </w:numPr>
+        <w:autoSpaceDE w:val="0"/>
+        <w:autoSpaceDN w:val="0"/>
+        <w:adjustRightInd w:val="0"/>
+        <w:spacing w:after="0" w:line="240" w:lineRule="auto"/>
+        <w:rPr>
+          <w:rFonts w:ascii="Verdana" w:hAnsi="Verdana" w:cs="NimbusRomNo9L-Regu"/>
+          <w:sz w:val="20"/>
+          <w:szCs w:val="20"/>
+        </w:rPr>
+      </w:pPr>
+      <w:r>
+        <w:rPr>
+          <w:rFonts w:ascii="Verdana" w:hAnsi="Verdana" w:cs="NimbusRomNo9L-Regu"/>
+          <w:sz w:val="20"/>
+          <w:szCs w:val="20"/>
+        </w:rPr>
+        <w:t>Testing</w:t>
+      </w:r>
+    </w:p>
+    <w:p>
+      <w:pPr>
+        <w:autoSpaceDE w:val="0"/>
+        <w:autoSpaceDN w:val="0"/>
+        <w:adjustRightInd w:val="0"/>
+        <w:spacing w:after="0" w:line="240" w:lineRule="auto"/>
+        <w:rPr>
+          <w:rFonts w:ascii="Verdana" w:hAnsi="Verdana" w:cs="NimbusRomNo9L-Medi"/>
+          <w:sz w:val="20"/>
+          <w:szCs w:val="20"/>
+        </w:rPr>
+      </w:pPr>
+    </w:p>
+    <w:p>
+      <w:pPr>
+        <w:autoSpaceDE w:val="0"/>
+        <w:autoSpaceDN w:val="0"/>
+        <w:adjustRightInd w:val="0"/>
+        <w:spacing w:after="0" w:line="240" w:lineRule="auto"/>
+        <w:rPr>
+          <w:rFonts w:ascii="Verdana" w:hAnsi="Verdana" w:cs="NimbusRomNo9L-Medi"/>
+          <w:b/>
+          <w:sz w:val="24"/>
+          <w:szCs w:val="20"/>
+        </w:rPr>
+      </w:pPr>
+      <w:r>
+        <w:rPr>
+          <w:rFonts w:ascii="Verdana" w:hAnsi="Verdana" w:cs="NimbusRomNo9L-Medi"/>
+          <w:b/>
+          <w:sz w:val="24"/>
+          <w:szCs w:val="20"/>
+        </w:rPr>
+        <w:t>Module 5: Writing JUnit Test Cases Using Mockito</w:t>
+      </w:r>
+    </w:p>
+    <w:p>
+      <w:pPr>
+        <w:pStyle w:val="ListParagraph"/>
+        <w:numPr>
+          <w:ilvl w:val="0"/>
+          <w:numId w:val="5"/>
+        </w:numPr>
+        <w:autoSpaceDE w:val="0"/>
+        <w:autoSpaceDN w:val="0"/>
+        <w:adjustRightInd w:val="0"/>
+        <w:spacing w:after="0" w:line="240" w:lineRule="auto"/>
+        <w:rPr>
+          <w:rFonts w:ascii="Verdana" w:hAnsi="Verdana" w:cs="NimbusRomNo9L-Regu"/>
+          <w:sz w:val="20"/>
+          <w:szCs w:val="20"/>
+        </w:rPr>
+      </w:pPr>
+      <w:r>
+        <w:rPr>
+          <w:rFonts w:ascii="Verdana" w:hAnsi="Verdana" w:cs="NimbusRomNo9L-Regu"/>
+          <w:sz w:val="20"/>
+          <w:szCs w:val="20"/>
+        </w:rPr>
+        <w:t>Introduction</w:t>
+      </w:r>
+    </w:p>
+    <w:p>
+      <w:pPr>
+        <w:pStyle w:val="ListParagraph"/>
+        <w:numPr>
+          <w:ilvl w:val="0"/>
+          <w:numId w:val="5"/>
+        </w:numPr>
+        <w:autoSpaceDE w:val="0"/>
+        <w:autoSpaceDN w:val="0"/>
+        <w:adjustRightInd w:val="0"/>
+        <w:spacing w:after="0" w:line="240" w:lineRule="auto"/>
+        <w:rPr>
+          <w:rFonts w:ascii="Verdana" w:hAnsi="Verdana" w:cs="NimbusRomNo9L-Regu"/>
+          <w:sz w:val="20"/>
+          <w:szCs w:val="20"/>
+        </w:rPr>
+      </w:pPr>
+      <w:r>
+        <w:rPr>
+          <w:rFonts w:ascii="Verdana" w:hAnsi="Verdana" w:cs="NimbusRomNo9L-Regu"/>
+          <w:sz w:val="20"/>
+          <w:szCs w:val="20"/>
+        </w:rPr>
+        <w:t>Creating a project</w:t>
+      </w:r>
+    </w:p>
+    <w:p>
+      <w:pPr>
+        <w:pStyle w:val="ListParagraph"/>
+        <w:numPr>
+          <w:ilvl w:val="0"/>
+          <w:numId w:val="5"/>
+        </w:numPr>
+        <w:autoSpaceDE w:val="0"/>
+        <w:autoSpaceDN w:val="0"/>
+        <w:adjustRightInd w:val="0"/>
+        <w:spacing w:after="0" w:line="240" w:lineRule="auto"/>
+        <w:rPr>
+          <w:rFonts w:ascii="Verdana" w:hAnsi="Verdana" w:cs="NimbusRomNo9L-Regu"/>
+          <w:sz w:val="20"/>
+          <w:szCs w:val="20"/>
+        </w:rPr>
+      </w:pPr>
+      <w:r>
+        <w:rPr>
+          <w:rFonts w:ascii="Verdana" w:hAnsi="Verdana" w:cs="NimbusRomNo9L-Regu"/>
+          <w:sz w:val="20"/>
+          <w:szCs w:val="20"/>
+        </w:rPr>
+        <w:t>Dependencies</w:t>
+      </w:r>
+    </w:p>
+    <w:p>
+      <w:pPr>
+        <w:pStyle w:val="ListParagraph"/>
+        <w:numPr>
+          <w:ilvl w:val="0"/>
+          <w:numId w:val="5"/>
+        </w:numPr>
+        <w:autoSpaceDE w:val="0"/>
+        <w:autoSpaceDN w:val="0"/>
+        <w:adjustRightInd w:val="0"/>
+        <w:spacing w:after="0" w:line="240" w:lineRule="auto"/>
+        <w:rPr>
+          <w:rFonts w:ascii="Verdana" w:hAnsi="Verdana" w:cs="NimbusRomNo9L-Regu"/>
+          <w:sz w:val="20"/>
+          <w:szCs w:val="20"/>
+        </w:rPr>
+      </w:pPr>
+      <w:r>
+        <w:rPr>
+          <w:rFonts w:ascii="Verdana" w:hAnsi="Verdana" w:cs="NimbusRomNo9L-Regu"/>
+          <w:sz w:val="20"/>
+          <w:szCs w:val="20"/>
+        </w:rPr>
+        <w:t xml:space="preserve">Verify </w:t>
+      </w:r>
+      <w:r>
+        <w:rPr>
+          <w:rFonts w:ascii="Verdana" w:hAnsi="Verdana" w:cs="NimbusRomNo9L-Regu"/>
+          <w:sz w:val="20"/>
+          <w:szCs w:val="20"/>
+        </w:rPr>
+        <w:t>interactions.</w:t>
+      </w:r>
+    </w:p>
+    <w:p>
+      <w:pPr>
+        <w:pStyle w:val="ListParagraph"/>
+        <w:numPr>
+          <w:ilvl w:val="0"/>
+          <w:numId w:val="5"/>
+        </w:numPr>
+        <w:autoSpaceDE w:val="0"/>
+        <w:autoSpaceDN w:val="0"/>
+        <w:adjustRightInd w:val="0"/>
+        <w:spacing w:after="0" w:line="240" w:lineRule="auto"/>
+        <w:rPr>
+          <w:rFonts w:ascii="Verdana" w:hAnsi="Verdana" w:cs="NimbusRomNo9L-Regu"/>
+          <w:sz w:val="20"/>
+          <w:szCs w:val="20"/>
+        </w:rPr>
+      </w:pPr>
+      <w:r>
+        <w:rPr>
+          <w:rFonts w:ascii="Verdana" w:hAnsi="Verdana" w:cs="NimbusRomNo9L-Regu"/>
+          <w:sz w:val="20"/>
+          <w:szCs w:val="20"/>
+        </w:rPr>
+        <w:t>Stub method calls</w:t>
+      </w:r>
+    </w:p>
+    <w:p>
+      <w:pPr>
+        <w:pStyle w:val="ListParagraph"/>
+        <w:numPr>
+          <w:ilvl w:val="0"/>
+          <w:numId w:val="5"/>
+        </w:numPr>
+        <w:autoSpaceDE w:val="0"/>
+        <w:autoSpaceDN w:val="0"/>
+        <w:adjustRightInd w:val="0"/>
+        <w:spacing w:after="0" w:line="240" w:lineRule="auto"/>
+        <w:rPr>
+          <w:rFonts w:ascii="Verdana" w:hAnsi="Verdana" w:cs="NimbusRomNo9L-Regu"/>
+          <w:sz w:val="20"/>
+          <w:szCs w:val="20"/>
+        </w:rPr>
+      </w:pPr>
+      <w:r>
+        <w:rPr>
+          <w:rFonts w:ascii="Verdana" w:hAnsi="Verdana" w:cs="NimbusRomNo9L-Regu"/>
+          <w:sz w:val="20"/>
+          <w:szCs w:val="20"/>
+        </w:rPr>
+        <w:t>Spy</w:t>
+      </w:r>
+    </w:p>
+    <w:p>
+      <w:pPr>
+        <w:pStyle w:val="ListParagraph"/>
+        <w:numPr>
+          <w:ilvl w:val="0"/>
+          <w:numId w:val="5"/>
+        </w:numPr>
+        <w:autoSpaceDE w:val="0"/>
+        <w:autoSpaceDN w:val="0"/>
+        <w:adjustRightInd w:val="0"/>
+        <w:spacing w:after="0" w:line="240" w:lineRule="auto"/>
+        <w:rPr>
+          <w:rFonts w:ascii="Verdana" w:hAnsi="Verdana" w:cs="NimbusRomNo9L-Regu"/>
+          <w:sz w:val="20"/>
+          <w:szCs w:val="20"/>
+        </w:rPr>
+      </w:pPr>
+      <w:r>
+        <w:rPr>
+          <w:rFonts w:ascii="Verdana" w:hAnsi="Verdana" w:cs="NimbusRomNo9L-Regu"/>
+          <w:sz w:val="20"/>
+          <w:szCs w:val="20"/>
+        </w:rPr>
+        <w:t>InjectMocks</w:t>
+      </w:r>
+    </w:p>
+    <w:p>
+      <w:pPr>
+        <w:pStyle w:val="ListParagraph"/>
+        <w:numPr>
+          <w:ilvl w:val="0"/>
+          <w:numId w:val="5"/>
+        </w:numPr>
+        <w:autoSpaceDE w:val="0"/>
+        <w:autoSpaceDN w:val="0"/>
+        <w:adjustRightInd w:val="0"/>
+        <w:spacing w:after="0" w:line="240" w:lineRule="auto"/>
+        <w:rPr>
+          <w:rFonts w:ascii="Verdana" w:hAnsi="Verdana" w:cs="NimbusRomNo9L-Regu"/>
+          <w:sz w:val="20"/>
+          <w:szCs w:val="20"/>
+        </w:rPr>
+      </w:pPr>
+      <w:r>
+        <w:rPr>
+          <w:rFonts w:ascii="Verdana" w:hAnsi="Verdana" w:cs="NimbusRomNo9L-Regu"/>
+          <w:sz w:val="20"/>
+          <w:szCs w:val="20"/>
+        </w:rPr>
+        <w:t>Argument Matchers</w:t>
+      </w:r>
+    </w:p>
+    <w:p>
+      <w:pPr>
+        <w:autoSpaceDE w:val="0"/>
+        <w:autoSpaceDN w:val="0"/>
+        <w:adjustRightInd w:val="0"/>
+        <w:spacing w:after="0" w:line="240" w:lineRule="auto"/>
+        <w:rPr>
+          <w:rFonts w:ascii="Verdana" w:hAnsi="Verdana" w:cs="NimbusRomNo9L-Medi"/>
+          <w:sz w:val="20"/>
+          <w:szCs w:val="20"/>
+        </w:rPr>
+      </w:pPr>
+    </w:p>
+    <w:p>
+      <w:pPr>
+        <w:autoSpaceDE w:val="0"/>
+        <w:autoSpaceDN w:val="0"/>
+        <w:adjustRightInd w:val="0"/>
+        <w:spacing w:after="0" w:line="240" w:lineRule="auto"/>
+        <w:rPr>
+          <w:rFonts w:ascii="Verdana" w:hAnsi="Verdana" w:cs="NimbusRomNo9L-Medi"/>
+          <w:sz w:val="20"/>
+          <w:szCs w:val="20"/>
+        </w:rPr>
+      </w:pPr>
+    </w:p>
+    <w:p>
+      <w:pPr>
+        <w:autoSpaceDE w:val="0"/>
+        <w:autoSpaceDN w:val="0"/>
+        <w:adjustRightInd w:val="0"/>
+        <w:spacing w:after="0" w:line="240" w:lineRule="auto"/>
+        <w:jc w:val="center"/>
         <w:rPr>
           <w:rFonts w:ascii="Verdana" w:eastAsia="Times New Roman" w:hAnsi="Verdana" w:cs="NimbusRomNo9L-Medi"/>
           <w:b/>
@@ -918,551 +2418,16 @@
           <w:lang w:val="en-IN" w:eastAsia="en-GB"/>
         </w:rPr>
       </w:pPr>
-    </w:p>
-    <w:p>
-      <w:pPr>
-        <w:autoSpaceDE w:val="0"/>
-        <w:autoSpaceDN w:val="0"/>
-        <w:adjustRightInd w:val="0"/>
-        <w:spacing w:after="0" w:line="240" w:lineRule="auto"/>
-        <w:rPr>
-          <w:rFonts w:ascii="Verdana" w:hAnsi="Verdana" w:cs="NimbusRomNo9L-Regu"/>
+      <w:r>
+        <w:rPr>
+          <w:rFonts w:ascii="Verdana" w:eastAsia="Times New Roman" w:hAnsi="Verdana" w:cs="NimbusRomNo9L-Medi"/>
           <w:b/>
           <w:sz w:val="24"/>
           <w:szCs w:val="20"/>
-        </w:rPr>
-      </w:pPr>
-      <w:r>
-        <w:rPr>
-          <w:rFonts w:ascii="Verdana" w:hAnsi="Verdana" w:cs="NimbusRomNo9L-Regu"/>
-          <w:b/>
-          <w:sz w:val="24"/>
-          <w:szCs w:val="20"/>
-        </w:rPr>
-        <w:t>Module 1: Mockito Introduction</w:t>
-      </w:r>
-    </w:p>
-    <w:p>
-      <w:pPr>
-        <w:pStyle w:val="ListParagraph"/>
-        <w:numPr>
-          <w:ilvl w:val="0"/>
-          <w:numId w:val="1"/>
-        </w:numPr>
-        <w:autoSpaceDE w:val="0"/>
-        <w:autoSpaceDN w:val="0"/>
-        <w:adjustRightInd w:val="0"/>
-        <w:spacing w:after="0" w:line="240" w:lineRule="auto"/>
-        <w:rPr>
-          <w:rFonts w:ascii="Verdana" w:hAnsi="Verdana" w:cs="NimbusRomNo9L-Regu"/>
-          <w:sz w:val="20"/>
-          <w:szCs w:val="20"/>
-        </w:rPr>
-      </w:pPr>
-      <w:r>
-        <w:rPr>
-          <w:rFonts w:ascii="Verdana" w:hAnsi="Verdana" w:cs="NimbusRomNo9L-Regu"/>
-          <w:sz w:val="20"/>
-          <w:szCs w:val="20"/>
-        </w:rPr>
-        <w:t>What is mocking?</w:t>
-      </w:r>
-    </w:p>
-    <w:p>
-      <w:pPr>
-        <w:pStyle w:val="ListParagraph"/>
-        <w:numPr>
-          <w:ilvl w:val="1"/>
-          <w:numId w:val="1"/>
-        </w:numPr>
-        <w:autoSpaceDE w:val="0"/>
-        <w:autoSpaceDN w:val="0"/>
-        <w:adjustRightInd w:val="0"/>
-        <w:spacing w:after="0" w:line="240" w:lineRule="auto"/>
-        <w:rPr>
-          <w:rFonts w:ascii="Verdana" w:hAnsi="Verdana" w:cs="NimbusRomNo9L-Regu"/>
-          <w:sz w:val="20"/>
-          <w:szCs w:val="20"/>
-        </w:rPr>
-      </w:pPr>
-      <w:r>
-        <w:rPr>
-          <w:rFonts w:ascii="Verdana" w:hAnsi="Verdana" w:cs="NimbusRomNo9L-Regu"/>
-          <w:sz w:val="20"/>
-          <w:szCs w:val="20"/>
-        </w:rPr>
-        <w:t>Why should we mock?</w:t>
-      </w:r>
-    </w:p>
-    <w:p>
-      <w:pPr>
-        <w:pStyle w:val="ListParagraph"/>
-        <w:numPr>
-          <w:ilvl w:val="0"/>
-          <w:numId w:val="1"/>
-        </w:numPr>
-        <w:autoSpaceDE w:val="0"/>
-        <w:autoSpaceDN w:val="0"/>
-        <w:adjustRightInd w:val="0"/>
-        <w:spacing w:after="0" w:line="240" w:lineRule="auto"/>
-        <w:rPr>
-          <w:rFonts w:ascii="Verdana" w:hAnsi="Verdana" w:cs="NimbusRomNo9L-Regu"/>
-          <w:sz w:val="20"/>
-          <w:szCs w:val="20"/>
-        </w:rPr>
-      </w:pPr>
-      <w:r>
-        <w:rPr>
-          <w:rFonts w:ascii="Verdana" w:hAnsi="Verdana" w:cs="NimbusRomNo9L-Regu"/>
-          <w:sz w:val="20"/>
-          <w:szCs w:val="20"/>
-        </w:rPr>
-        <w:t>Project creation</w:t>
-      </w:r>
-    </w:p>
-    <w:p>
-      <w:pPr>
-        <w:pStyle w:val="ListParagraph"/>
-        <w:numPr>
-          <w:ilvl w:val="0"/>
-          <w:numId w:val="1"/>
-        </w:numPr>
-        <w:autoSpaceDE w:val="0"/>
-        <w:autoSpaceDN w:val="0"/>
-        <w:adjustRightInd w:val="0"/>
-        <w:spacing w:after="0" w:line="240" w:lineRule="auto"/>
-        <w:rPr>
-          <w:rFonts w:ascii="Verdana" w:hAnsi="Verdana" w:cs="NimbusRomNo9L-Regu"/>
-          <w:sz w:val="20"/>
-          <w:szCs w:val="20"/>
-        </w:rPr>
-      </w:pPr>
-      <w:r>
-        <w:rPr>
-          <w:rFonts w:ascii="Verdana" w:hAnsi="Verdana" w:cs="NimbusRomNo9L-Regu"/>
-          <w:sz w:val="20"/>
-          <w:szCs w:val="20"/>
-        </w:rPr>
-        <w:t xml:space="preserve">Mockito installation </w:t>
-      </w:r>
-    </w:p>
-    <w:p>
-      <w:pPr>
-        <w:pStyle w:val="ListParagraph"/>
-        <w:numPr>
-          <w:ilvl w:val="1"/>
-          <w:numId w:val="1"/>
-        </w:numPr>
-        <w:autoSpaceDE w:val="0"/>
-        <w:autoSpaceDN w:val="0"/>
-        <w:adjustRightInd w:val="0"/>
-        <w:spacing w:after="0" w:line="240" w:lineRule="auto"/>
-        <w:rPr>
-          <w:rFonts w:ascii="Verdana" w:hAnsi="Verdana" w:cs="NimbusRomNo9L-Regu"/>
-          <w:sz w:val="20"/>
-          <w:szCs w:val="20"/>
-        </w:rPr>
-      </w:pPr>
-      <w:r>
-        <w:rPr>
-          <w:rFonts w:ascii="Verdana" w:hAnsi="Verdana" w:cs="NimbusRomNo9L-Regu"/>
-          <w:sz w:val="20"/>
-          <w:szCs w:val="20"/>
-        </w:rPr>
-        <w:t>Download the JAR</w:t>
-      </w:r>
-    </w:p>
-    <w:p>
-      <w:pPr>
-        <w:pStyle w:val="ListParagraph"/>
-        <w:numPr>
-          <w:ilvl w:val="1"/>
-          <w:numId w:val="1"/>
-        </w:numPr>
-        <w:autoSpaceDE w:val="0"/>
-        <w:autoSpaceDN w:val="0"/>
-        <w:adjustRightInd w:val="0"/>
-        <w:spacing w:after="0" w:line="240" w:lineRule="auto"/>
-        <w:rPr>
-          <w:rFonts w:ascii="Verdana" w:hAnsi="Verdana" w:cs="NimbusRomNo9L-Regu"/>
-          <w:sz w:val="20"/>
-          <w:szCs w:val="20"/>
-        </w:rPr>
-      </w:pPr>
-      <w:r>
-        <w:rPr>
-          <w:rFonts w:ascii="Verdana" w:hAnsi="Verdana" w:cs="NimbusRomNo9L-Regu"/>
-          <w:sz w:val="20"/>
-          <w:szCs w:val="20"/>
-        </w:rPr>
-        <w:t>With build tools</w:t>
-      </w:r>
-    </w:p>
-    <w:p>
-      <w:pPr>
-        <w:pStyle w:val="ListParagraph"/>
-        <w:numPr>
-          <w:ilvl w:val="2"/>
-          <w:numId w:val="1"/>
-        </w:numPr>
-        <w:autoSpaceDE w:val="0"/>
-        <w:autoSpaceDN w:val="0"/>
-        <w:adjustRightInd w:val="0"/>
-        <w:spacing w:after="0" w:line="240" w:lineRule="auto"/>
-        <w:rPr>
-          <w:rFonts w:ascii="Verdana" w:hAnsi="Verdana" w:cs="NimbusRomNo9L-Regu"/>
-          <w:sz w:val="20"/>
-          <w:szCs w:val="20"/>
-        </w:rPr>
-      </w:pPr>
-      <w:r>
-        <w:rPr>
-          <w:rFonts w:ascii="Verdana" w:hAnsi="Verdana" w:cs="NimbusRomNo9L-Regu"/>
-          <w:sz w:val="20"/>
-          <w:szCs w:val="20"/>
-        </w:rPr>
-        <w:t>Maven</w:t>
-      </w:r>
-    </w:p>
-    <w:p>
-      <w:pPr>
-        <w:pStyle w:val="ListParagraph"/>
-        <w:numPr>
-          <w:ilvl w:val="0"/>
-          <w:numId w:val="1"/>
-        </w:numPr>
-        <w:autoSpaceDE w:val="0"/>
-        <w:autoSpaceDN w:val="0"/>
-        <w:adjustRightInd w:val="0"/>
-        <w:spacing w:after="0" w:line="240" w:lineRule="auto"/>
-        <w:rPr>
-          <w:rFonts w:ascii="Verdana" w:hAnsi="Verdana" w:cs="NimbusRomNo9L-Regu"/>
-          <w:sz w:val="20"/>
-          <w:szCs w:val="20"/>
-        </w:rPr>
-      </w:pPr>
-      <w:r>
-        <w:rPr>
-          <w:rFonts w:ascii="Verdana" w:hAnsi="Verdana" w:cs="NimbusRomNo9L-Regu"/>
-          <w:sz w:val="20"/>
-          <w:szCs w:val="20"/>
-        </w:rPr>
-        <w:lastRenderedPageBreak/>
-        <w:t xml:space="preserve">Base code to </w:t>
-      </w:r>
-      <w:proofErr w:type="gramStart"/>
-      <w:r>
-        <w:rPr>
-          <w:rFonts w:ascii="Verdana" w:hAnsi="Verdana" w:cs="NimbusRomNo9L-Regu"/>
-          <w:sz w:val="20"/>
-          <w:szCs w:val="20"/>
-        </w:rPr>
-        <w:t>test</w:t>
-      </w:r>
-      <w:proofErr w:type="gramEnd"/>
-    </w:p>
-    <w:p>
-      <w:pPr>
-        <w:pStyle w:val="ListParagraph"/>
-        <w:numPr>
-          <w:ilvl w:val="0"/>
-          <w:numId w:val="1"/>
-        </w:numPr>
-        <w:autoSpaceDE w:val="0"/>
-        <w:autoSpaceDN w:val="0"/>
-        <w:adjustRightInd w:val="0"/>
-        <w:spacing w:after="0" w:line="240" w:lineRule="auto"/>
-        <w:rPr>
-          <w:rFonts w:ascii="Verdana" w:hAnsi="Verdana" w:cs="NimbusRomNo9L-Regu"/>
-          <w:sz w:val="20"/>
-          <w:szCs w:val="20"/>
-        </w:rPr>
-      </w:pPr>
-      <w:r>
-        <w:rPr>
-          <w:rFonts w:ascii="Verdana" w:hAnsi="Verdana" w:cs="NimbusRomNo9L-Regu"/>
-          <w:sz w:val="20"/>
-          <w:szCs w:val="20"/>
-        </w:rPr>
-        <w:t>Adding behavior</w:t>
-      </w:r>
-    </w:p>
-    <w:p>
-      <w:pPr>
-        <w:pStyle w:val="ListParagraph"/>
-        <w:numPr>
-          <w:ilvl w:val="0"/>
-          <w:numId w:val="1"/>
-        </w:numPr>
-        <w:autoSpaceDE w:val="0"/>
-        <w:autoSpaceDN w:val="0"/>
-        <w:adjustRightInd w:val="0"/>
-        <w:spacing w:after="0" w:line="240" w:lineRule="auto"/>
-        <w:rPr>
-          <w:rFonts w:ascii="Verdana" w:hAnsi="Verdana" w:cs="NimbusRomNo9L-Regu"/>
-          <w:sz w:val="20"/>
-          <w:szCs w:val="20"/>
-        </w:rPr>
-      </w:pPr>
-      <w:r>
-        <w:rPr>
-          <w:rFonts w:ascii="Verdana" w:hAnsi="Verdana" w:cs="NimbusRomNo9L-Regu"/>
-          <w:sz w:val="20"/>
-          <w:szCs w:val="20"/>
-        </w:rPr>
-        <w:t>Verifying behavior</w:t>
-      </w:r>
-    </w:p>
-    <w:p>
-      <w:pPr>
-        <w:pStyle w:val="ListParagraph"/>
-        <w:numPr>
-          <w:ilvl w:val="1"/>
-          <w:numId w:val="1"/>
-        </w:numPr>
-        <w:autoSpaceDE w:val="0"/>
-        <w:autoSpaceDN w:val="0"/>
-        <w:adjustRightInd w:val="0"/>
-        <w:spacing w:after="0" w:line="240" w:lineRule="auto"/>
-        <w:rPr>
-          <w:rFonts w:ascii="Verdana" w:hAnsi="Verdana" w:cs="NimbusRomNo9L-Regu"/>
-          <w:sz w:val="20"/>
-          <w:szCs w:val="20"/>
-        </w:rPr>
-      </w:pPr>
-      <w:r>
-        <w:rPr>
-          <w:rFonts w:ascii="Verdana" w:hAnsi="Verdana" w:cs="NimbusRomNo9L-Regu"/>
-          <w:sz w:val="20"/>
-          <w:szCs w:val="20"/>
-        </w:rPr>
-        <w:t xml:space="preserve">Verify that method has been </w:t>
-      </w:r>
-      <w:proofErr w:type="gramStart"/>
-      <w:r>
-        <w:rPr>
-          <w:rFonts w:ascii="Verdana" w:hAnsi="Verdana" w:cs="NimbusRomNo9L-Regu"/>
-          <w:sz w:val="20"/>
-          <w:szCs w:val="20"/>
-        </w:rPr>
-        <w:t>called</w:t>
-      </w:r>
-      <w:proofErr w:type="gramEnd"/>
-    </w:p>
-    <w:p>
-      <w:pPr>
-        <w:pStyle w:val="ListParagraph"/>
-        <w:numPr>
-          <w:ilvl w:val="1"/>
-          <w:numId w:val="1"/>
-        </w:numPr>
-        <w:autoSpaceDE w:val="0"/>
-        <w:autoSpaceDN w:val="0"/>
-        <w:adjustRightInd w:val="0"/>
-        <w:spacing w:after="0" w:line="240" w:lineRule="auto"/>
-        <w:rPr>
-          <w:rFonts w:ascii="Verdana" w:hAnsi="Verdana" w:cs="NimbusRomNo9L-Regu"/>
-          <w:sz w:val="20"/>
-          <w:szCs w:val="20"/>
-        </w:rPr>
-      </w:pPr>
-      <w:r>
-        <w:rPr>
-          <w:rFonts w:ascii="Verdana" w:hAnsi="Verdana" w:cs="NimbusRomNo9L-Regu"/>
-          <w:sz w:val="20"/>
-          <w:szCs w:val="20"/>
-        </w:rPr>
-        <w:t xml:space="preserve">Verify that method has been called n </w:t>
-      </w:r>
-      <w:proofErr w:type="gramStart"/>
-      <w:r>
-        <w:rPr>
-          <w:rFonts w:ascii="Verdana" w:hAnsi="Verdana" w:cs="NimbusRomNo9L-Regu"/>
-          <w:sz w:val="20"/>
-          <w:szCs w:val="20"/>
-        </w:rPr>
-        <w:t>times</w:t>
-      </w:r>
-      <w:proofErr w:type="gramEnd"/>
-    </w:p>
-    <w:p>
-      <w:pPr>
-        <w:pStyle w:val="ListParagraph"/>
-        <w:numPr>
-          <w:ilvl w:val="1"/>
-          <w:numId w:val="1"/>
-        </w:numPr>
-        <w:autoSpaceDE w:val="0"/>
-        <w:autoSpaceDN w:val="0"/>
-        <w:adjustRightInd w:val="0"/>
-        <w:spacing w:after="0" w:line="240" w:lineRule="auto"/>
-        <w:rPr>
-          <w:rFonts w:ascii="Verdana" w:hAnsi="Verdana" w:cs="NimbusRomNo9L-Regu"/>
-          <w:sz w:val="20"/>
-          <w:szCs w:val="20"/>
-        </w:rPr>
-      </w:pPr>
-      <w:r>
-        <w:rPr>
-          <w:rFonts w:ascii="Verdana" w:hAnsi="Verdana" w:cs="NimbusRomNo9L-Regu"/>
-          <w:sz w:val="20"/>
-          <w:szCs w:val="20"/>
-        </w:rPr>
-        <w:t xml:space="preserve">Verify method call </w:t>
-      </w:r>
-      <w:proofErr w:type="gramStart"/>
-      <w:r>
-        <w:rPr>
-          <w:rFonts w:ascii="Verdana" w:hAnsi="Verdana" w:cs="NimbusRomNo9L-Regu"/>
-          <w:sz w:val="20"/>
-          <w:szCs w:val="20"/>
-        </w:rPr>
-        <w:t>order</w:t>
-      </w:r>
-      <w:proofErr w:type="gramEnd"/>
-    </w:p>
-    <w:p>
-      <w:pPr>
-        <w:pStyle w:val="ListParagraph"/>
-        <w:numPr>
-          <w:ilvl w:val="1"/>
-          <w:numId w:val="1"/>
-        </w:numPr>
-        <w:autoSpaceDE w:val="0"/>
-        <w:autoSpaceDN w:val="0"/>
-        <w:adjustRightInd w:val="0"/>
-        <w:spacing w:after="0" w:line="240" w:lineRule="auto"/>
-        <w:rPr>
-          <w:rFonts w:ascii="Verdana" w:hAnsi="Verdana" w:cs="NimbusRomNo9L-Regu"/>
-          <w:sz w:val="20"/>
-          <w:szCs w:val="20"/>
-        </w:rPr>
-      </w:pPr>
-      <w:r>
-        <w:rPr>
-          <w:rFonts w:ascii="Verdana" w:hAnsi="Verdana" w:cs="NimbusRomNo9L-Regu"/>
-          <w:sz w:val="20"/>
-          <w:szCs w:val="20"/>
-        </w:rPr>
-        <w:t>Verification with timeout</w:t>
-      </w:r>
-    </w:p>
-    <w:p>
-      <w:pPr>
-        <w:pStyle w:val="ListParagraph"/>
-        <w:numPr>
-          <w:ilvl w:val="0"/>
-          <w:numId w:val="1"/>
-        </w:numPr>
-        <w:autoSpaceDE w:val="0"/>
-        <w:autoSpaceDN w:val="0"/>
-        <w:adjustRightInd w:val="0"/>
-        <w:spacing w:after="0" w:line="240" w:lineRule="auto"/>
-        <w:rPr>
-          <w:rFonts w:ascii="Verdana" w:hAnsi="Verdana" w:cs="NimbusRomNo9L-Regu"/>
-          <w:sz w:val="20"/>
-          <w:szCs w:val="20"/>
-        </w:rPr>
-      </w:pPr>
-      <w:r>
-        <w:rPr>
-          <w:rFonts w:ascii="Verdana" w:hAnsi="Verdana" w:cs="NimbusRomNo9L-Regu"/>
-          <w:sz w:val="20"/>
-          <w:szCs w:val="20"/>
-        </w:rPr>
-        <w:t>Throwing exceptions</w:t>
-      </w:r>
-    </w:p>
-    <w:p>
-      <w:pPr>
-        <w:pStyle w:val="ListParagraph"/>
-        <w:numPr>
-          <w:ilvl w:val="0"/>
-          <w:numId w:val="1"/>
-        </w:numPr>
-        <w:autoSpaceDE w:val="0"/>
-        <w:autoSpaceDN w:val="0"/>
-        <w:adjustRightInd w:val="0"/>
-        <w:spacing w:after="0" w:line="240" w:lineRule="auto"/>
-        <w:rPr>
-          <w:rFonts w:ascii="Verdana" w:hAnsi="Verdana" w:cs="NimbusRomNo9L-Regu"/>
-          <w:sz w:val="20"/>
-          <w:szCs w:val="20"/>
-        </w:rPr>
-      </w:pPr>
-      <w:r>
-        <w:rPr>
-          <w:rFonts w:ascii="Verdana" w:hAnsi="Verdana" w:cs="NimbusRomNo9L-Regu"/>
-          <w:sz w:val="20"/>
-          <w:szCs w:val="20"/>
-        </w:rPr>
-        <w:t>Shorthand mock creation</w:t>
-      </w:r>
-    </w:p>
-    <w:p>
-      <w:pPr>
-        <w:pStyle w:val="ListParagraph"/>
-        <w:numPr>
-          <w:ilvl w:val="0"/>
-          <w:numId w:val="1"/>
-        </w:numPr>
-        <w:autoSpaceDE w:val="0"/>
-        <w:autoSpaceDN w:val="0"/>
-        <w:adjustRightInd w:val="0"/>
-        <w:spacing w:after="0" w:line="240" w:lineRule="auto"/>
-        <w:rPr>
-          <w:rFonts w:ascii="Verdana" w:hAnsi="Verdana" w:cs="NimbusRomNo9L-Regu"/>
-          <w:sz w:val="20"/>
-          <w:szCs w:val="20"/>
-        </w:rPr>
-      </w:pPr>
-      <w:r>
-        <w:rPr>
-          <w:rFonts w:ascii="Verdana" w:hAnsi="Verdana" w:cs="NimbusRomNo9L-Regu"/>
-          <w:sz w:val="20"/>
-          <w:szCs w:val="20"/>
-        </w:rPr>
-        <w:t>Mocking void returning methods</w:t>
-      </w:r>
-    </w:p>
-    <w:p>
-      <w:pPr>
-        <w:pStyle w:val="ListParagraph"/>
-        <w:numPr>
-          <w:ilvl w:val="0"/>
-          <w:numId w:val="1"/>
-        </w:numPr>
-        <w:autoSpaceDE w:val="0"/>
-        <w:autoSpaceDN w:val="0"/>
-        <w:adjustRightInd w:val="0"/>
-        <w:spacing w:after="0" w:line="240" w:lineRule="auto"/>
-        <w:rPr>
-          <w:rFonts w:ascii="Verdana" w:hAnsi="Verdana" w:cs="NimbusRomNo9L-Regu"/>
-          <w:sz w:val="20"/>
-          <w:szCs w:val="20"/>
-        </w:rPr>
-      </w:pPr>
-      <w:r>
-        <w:rPr>
-          <w:rFonts w:ascii="Verdana" w:hAnsi="Verdana" w:cs="NimbusRomNo9L-Regu"/>
-          <w:sz w:val="20"/>
-          <w:szCs w:val="20"/>
-        </w:rPr>
-        <w:t>Mocking real objects: @Spy</w:t>
-      </w:r>
-    </w:p>
-    <w:p>
-      <w:pPr>
-        <w:autoSpaceDE w:val="0"/>
-        <w:autoSpaceDN w:val="0"/>
-        <w:adjustRightInd w:val="0"/>
-        <w:spacing w:after="0" w:line="240" w:lineRule="auto"/>
-        <w:rPr>
-          <w:rFonts w:ascii="Verdana" w:hAnsi="Verdana" w:cs="NimbusRomNo9L-Medi"/>
-          <w:sz w:val="20"/>
-          <w:szCs w:val="20"/>
-        </w:rPr>
-      </w:pPr>
+          <w:lang w:val="en-IN" w:eastAsia="en-GB"/>
+        </w:rPr>
+        <w:t xml:space="preserve">Day 3 </w:t>
+      </w:r>
     </w:p>
     <w:p>
       <w:pPr>
@@ -1484,202 +2449,382 @@
           <w:sz w:val="24"/>
           <w:szCs w:val="20"/>
         </w:rPr>
-        <w:t>Module 2: Test-Driven Development with Mockito</w:t>
-      </w:r>
-    </w:p>
-    <w:p>
-      <w:pPr>
-        <w:pStyle w:val="ListParagraph"/>
-        <w:numPr>
-          <w:ilvl w:val="0"/>
-          <w:numId w:val="2"/>
-        </w:numPr>
-        <w:autoSpaceDE w:val="0"/>
-        <w:autoSpaceDN w:val="0"/>
-        <w:adjustRightInd w:val="0"/>
-        <w:spacing w:after="0" w:line="240" w:lineRule="auto"/>
-        <w:rPr>
-          <w:rFonts w:ascii="Verdana" w:hAnsi="Verdana" w:cs="NimbusRomNo9L-Regu"/>
-          <w:sz w:val="20"/>
-          <w:szCs w:val="20"/>
-        </w:rPr>
-      </w:pPr>
-      <w:r>
-        <w:rPr>
-          <w:rFonts w:ascii="Verdana" w:hAnsi="Verdana" w:cs="NimbusRomNo9L-Regu"/>
-          <w:sz w:val="20"/>
-          <w:szCs w:val="20"/>
-        </w:rPr>
-        <w:t>Introduction</w:t>
-      </w:r>
-    </w:p>
-    <w:p>
-      <w:pPr>
-        <w:pStyle w:val="ListParagraph"/>
-        <w:numPr>
-          <w:ilvl w:val="0"/>
-          <w:numId w:val="2"/>
-        </w:numPr>
-        <w:autoSpaceDE w:val="0"/>
-        <w:autoSpaceDN w:val="0"/>
-        <w:adjustRightInd w:val="0"/>
-        <w:spacing w:after="0" w:line="240" w:lineRule="auto"/>
-        <w:rPr>
-          <w:rFonts w:ascii="Verdana" w:hAnsi="Verdana" w:cs="NimbusRomNo9L-Regu"/>
-          <w:sz w:val="20"/>
-          <w:szCs w:val="20"/>
-        </w:rPr>
-      </w:pPr>
-      <w:r>
-        <w:rPr>
-          <w:rFonts w:ascii="Verdana" w:hAnsi="Verdana" w:cs="NimbusRomNo9L-Regu"/>
-          <w:sz w:val="20"/>
-          <w:szCs w:val="20"/>
-        </w:rPr>
-        <w:t>Test Driven Development</w:t>
-      </w:r>
-    </w:p>
-    <w:p>
-      <w:pPr>
-        <w:pStyle w:val="ListParagraph"/>
-        <w:numPr>
-          <w:ilvl w:val="0"/>
-          <w:numId w:val="2"/>
-        </w:numPr>
-        <w:autoSpaceDE w:val="0"/>
-        <w:autoSpaceDN w:val="0"/>
-        <w:adjustRightInd w:val="0"/>
-        <w:spacing w:after="0" w:line="240" w:lineRule="auto"/>
-        <w:rPr>
-          <w:rFonts w:ascii="Verdana" w:hAnsi="Verdana" w:cs="NimbusRomNo9L-Regu"/>
-          <w:sz w:val="20"/>
-          <w:szCs w:val="20"/>
-        </w:rPr>
-      </w:pPr>
-      <w:r>
-        <w:rPr>
-          <w:rFonts w:ascii="Verdana" w:hAnsi="Verdana" w:cs="NimbusRomNo9L-Regu"/>
-          <w:sz w:val="20"/>
-          <w:szCs w:val="20"/>
-        </w:rPr>
-        <w:t>Creating a project</w:t>
-      </w:r>
-    </w:p>
-    <w:p>
-      <w:pPr>
-        <w:pStyle w:val="ListParagraph"/>
-        <w:numPr>
-          <w:ilvl w:val="1"/>
-          <w:numId w:val="2"/>
-        </w:numPr>
-        <w:autoSpaceDE w:val="0"/>
-        <w:autoSpaceDN w:val="0"/>
-        <w:adjustRightInd w:val="0"/>
-        <w:spacing w:after="0" w:line="240" w:lineRule="auto"/>
-        <w:rPr>
-          <w:rFonts w:ascii="Verdana" w:hAnsi="Verdana" w:cs="NimbusRomNo9L-Regu"/>
-          <w:sz w:val="20"/>
-          <w:szCs w:val="20"/>
-        </w:rPr>
-      </w:pPr>
-      <w:r>
-        <w:rPr>
-          <w:rFonts w:ascii="Verdana" w:hAnsi="Verdana" w:cs="NimbusRomNo9L-Regu"/>
-          <w:sz w:val="20"/>
-          <w:szCs w:val="20"/>
-        </w:rPr>
-        <w:t>Dependencies</w:t>
-      </w:r>
-    </w:p>
-    <w:p>
-      <w:pPr>
-        <w:pStyle w:val="ListParagraph"/>
-        <w:numPr>
-          <w:ilvl w:val="0"/>
-          <w:numId w:val="2"/>
-        </w:numPr>
-        <w:autoSpaceDE w:val="0"/>
-        <w:autoSpaceDN w:val="0"/>
-        <w:adjustRightInd w:val="0"/>
-        <w:spacing w:after="0" w:line="240" w:lineRule="auto"/>
-        <w:rPr>
-          <w:rFonts w:ascii="Verdana" w:hAnsi="Verdana" w:cs="NimbusRomNo9L-Regu"/>
-          <w:sz w:val="20"/>
-          <w:szCs w:val="20"/>
-        </w:rPr>
-      </w:pPr>
-      <w:r>
-        <w:rPr>
-          <w:rFonts w:ascii="Verdana" w:hAnsi="Verdana" w:cs="NimbusRomNo9L-Regu"/>
-          <w:sz w:val="20"/>
-          <w:szCs w:val="20"/>
-        </w:rPr>
-        <w:t xml:space="preserve">Implementing </w:t>
-      </w:r>
-      <w:proofErr w:type="spellStart"/>
-      <w:r>
-        <w:rPr>
-          <w:rFonts w:ascii="Verdana" w:hAnsi="Verdana" w:cs="NimbusRomNo9L-Regu"/>
-          <w:sz w:val="20"/>
-          <w:szCs w:val="20"/>
-        </w:rPr>
-        <w:t>behaviour</w:t>
-      </w:r>
-      <w:proofErr w:type="spellEnd"/>
-      <w:r>
-        <w:rPr>
-          <w:rFonts w:ascii="Verdana" w:hAnsi="Verdana" w:cs="NimbusRomNo9L-Regu"/>
-          <w:sz w:val="20"/>
-          <w:szCs w:val="20"/>
-        </w:rPr>
-        <w:t>-driven development (BDD) with Mockito to improve collaboration and test clarity.</w:t>
-      </w:r>
-    </w:p>
-    <w:p>
-      <w:pPr>
-        <w:autoSpaceDE w:val="0"/>
-        <w:autoSpaceDN w:val="0"/>
-        <w:adjustRightInd w:val="0"/>
-        <w:spacing w:after="0" w:line="240" w:lineRule="auto"/>
-        <w:rPr>
-          <w:rFonts w:ascii="Verdana" w:hAnsi="Verdana" w:cs="NimbusRomNo9L-Regu"/>
-          <w:sz w:val="20"/>
-          <w:szCs w:val="20"/>
-        </w:rPr>
-      </w:pPr>
-    </w:p>
-    <w:p>
-      <w:pPr>
-        <w:autoSpaceDE w:val="0"/>
-        <w:autoSpaceDN w:val="0"/>
-        <w:adjustRightInd w:val="0"/>
-        <w:spacing w:after="0" w:line="240" w:lineRule="auto"/>
+        <w:t xml:space="preserve">Module 6: Mockito: How to mock void method </w:t>
+      </w:r>
+      <w:proofErr w:type="gramStart"/>
+      <w:r>
         <w:rPr>
           <w:rFonts w:ascii="Verdana" w:hAnsi="Verdana" w:cs="NimbusRomNo9L-Medi"/>
           <w:b/>
           <w:sz w:val="24"/>
           <w:szCs w:val="20"/>
         </w:rPr>
-      </w:pPr>
-      <w:r>
-        <w:rPr>
-          <w:rFonts w:ascii="Verdana" w:hAnsi="Verdana" w:cs="NimbusRomNo9L-Regu"/>
-          <w:b/>
-          <w:sz w:val="24"/>
-          <w:szCs w:val="20"/>
-        </w:rPr>
-        <w:t xml:space="preserve">Module </w:t>
-      </w:r>
-      <w:r>
+        <w:t>call</w:t>
+      </w:r>
+      <w:proofErr w:type="gramEnd"/>
+    </w:p>
+    <w:p>
+      <w:pPr>
+        <w:pStyle w:val="ListParagraph"/>
+        <w:numPr>
+          <w:ilvl w:val="0"/>
+          <w:numId w:val="6"/>
+        </w:numPr>
+        <w:autoSpaceDE w:val="0"/>
+        <w:autoSpaceDN w:val="0"/>
+        <w:adjustRightInd w:val="0"/>
+        <w:spacing w:after="0" w:line="240" w:lineRule="auto"/>
+        <w:rPr>
+          <w:rFonts w:ascii="Verdana" w:hAnsi="Verdana" w:cs="NimbusRomNo9L-Regu"/>
+          <w:sz w:val="20"/>
+          <w:szCs w:val="20"/>
+        </w:rPr>
+      </w:pPr>
+      <w:r>
+        <w:rPr>
+          <w:rFonts w:ascii="Verdana" w:hAnsi="Verdana" w:cs="NimbusRomNo9L-Regu"/>
+          <w:sz w:val="20"/>
+          <w:szCs w:val="20"/>
+        </w:rPr>
+        <w:t>Introduction</w:t>
+      </w:r>
+    </w:p>
+    <w:p>
+      <w:pPr>
+        <w:pStyle w:val="ListParagraph"/>
+        <w:numPr>
+          <w:ilvl w:val="0"/>
+          <w:numId w:val="6"/>
+        </w:numPr>
+        <w:autoSpaceDE w:val="0"/>
+        <w:autoSpaceDN w:val="0"/>
+        <w:adjustRightInd w:val="0"/>
+        <w:spacing w:after="0" w:line="240" w:lineRule="auto"/>
+        <w:rPr>
+          <w:rFonts w:ascii="Verdana" w:hAnsi="Verdana" w:cs="NimbusRomNo9L-Regu"/>
+          <w:sz w:val="20"/>
+          <w:szCs w:val="20"/>
+        </w:rPr>
+      </w:pPr>
+      <w:r>
+        <w:rPr>
+          <w:rFonts w:ascii="Verdana" w:hAnsi="Verdana" w:cs="NimbusRomNo9L-Regu"/>
+          <w:sz w:val="20"/>
+          <w:szCs w:val="20"/>
+        </w:rPr>
+        <w:t>Creating a project</w:t>
+      </w:r>
+    </w:p>
+    <w:p>
+      <w:pPr>
+        <w:pStyle w:val="ListParagraph"/>
+        <w:numPr>
+          <w:ilvl w:val="1"/>
+          <w:numId w:val="6"/>
+        </w:numPr>
+        <w:autoSpaceDE w:val="0"/>
+        <w:autoSpaceDN w:val="0"/>
+        <w:adjustRightInd w:val="0"/>
+        <w:spacing w:after="0" w:line="240" w:lineRule="auto"/>
+        <w:rPr>
+          <w:rFonts w:ascii="Verdana" w:hAnsi="Verdana" w:cs="NimbusRomNo9L-Regu"/>
+          <w:sz w:val="20"/>
+          <w:szCs w:val="20"/>
+        </w:rPr>
+      </w:pPr>
+      <w:r>
+        <w:rPr>
+          <w:rFonts w:ascii="Verdana" w:hAnsi="Verdana" w:cs="NimbusRomNo9L-Regu"/>
+          <w:sz w:val="20"/>
+          <w:szCs w:val="20"/>
+        </w:rPr>
+        <w:lastRenderedPageBreak/>
+        <w:t>Dependencies</w:t>
+      </w:r>
+    </w:p>
+    <w:p>
+      <w:pPr>
+        <w:pStyle w:val="ListParagraph"/>
+        <w:numPr>
+          <w:ilvl w:val="0"/>
+          <w:numId w:val="6"/>
+        </w:numPr>
+        <w:autoSpaceDE w:val="0"/>
+        <w:autoSpaceDN w:val="0"/>
+        <w:adjustRightInd w:val="0"/>
+        <w:spacing w:after="0" w:line="240" w:lineRule="auto"/>
+        <w:rPr>
+          <w:rFonts w:ascii="Verdana" w:hAnsi="Verdana" w:cs="NimbusRomNo9L-Regu"/>
+          <w:sz w:val="20"/>
+          <w:szCs w:val="20"/>
+        </w:rPr>
+      </w:pPr>
+      <w:r>
+        <w:rPr>
+          <w:rFonts w:ascii="Verdana" w:hAnsi="Verdana" w:cs="NimbusRomNo9L-Regu"/>
+          <w:sz w:val="20"/>
+          <w:szCs w:val="20"/>
+        </w:rPr>
+        <w:t>Stub</w:t>
+      </w:r>
+    </w:p>
+    <w:p>
+      <w:pPr>
+        <w:pStyle w:val="ListParagraph"/>
+        <w:numPr>
+          <w:ilvl w:val="1"/>
+          <w:numId w:val="6"/>
+        </w:numPr>
+        <w:autoSpaceDE w:val="0"/>
+        <w:autoSpaceDN w:val="0"/>
+        <w:adjustRightInd w:val="0"/>
+        <w:spacing w:after="0" w:line="240" w:lineRule="auto"/>
+        <w:rPr>
+          <w:rFonts w:ascii="Verdana" w:hAnsi="Verdana" w:cs="NimbusRomNo9L-Regu"/>
+          <w:sz w:val="20"/>
+          <w:szCs w:val="20"/>
+        </w:rPr>
+      </w:pPr>
+      <w:proofErr w:type="spellStart"/>
+      <w:proofErr w:type="gramStart"/>
+      <w:r>
+        <w:rPr>
+          <w:rFonts w:ascii="Verdana" w:hAnsi="Verdana" w:cs="NimbusRomNo9L-Regu"/>
+          <w:sz w:val="20"/>
+          <w:szCs w:val="20"/>
+        </w:rPr>
+        <w:t>doThrow</w:t>
+      </w:r>
+      <w:proofErr w:type="spellEnd"/>
+      <w:r>
+        <w:rPr>
+          <w:rFonts w:ascii="Verdana" w:hAnsi="Verdana" w:cs="NimbusRomNo9L-Regu"/>
+          <w:sz w:val="20"/>
+          <w:szCs w:val="20"/>
+        </w:rPr>
+        <w:t>(</w:t>
+      </w:r>
+      <w:proofErr w:type="gramEnd"/>
+      <w:r>
+        <w:rPr>
+          <w:rFonts w:ascii="Verdana" w:hAnsi="Verdana" w:cs="NimbusRomNo9L-Regu"/>
+          <w:sz w:val="20"/>
+          <w:szCs w:val="20"/>
+        </w:rPr>
+        <w:t>)</w:t>
+      </w:r>
+    </w:p>
+    <w:p>
+      <w:pPr>
+        <w:pStyle w:val="ListParagraph"/>
+        <w:numPr>
+          <w:ilvl w:val="1"/>
+          <w:numId w:val="6"/>
+        </w:numPr>
+        <w:autoSpaceDE w:val="0"/>
+        <w:autoSpaceDN w:val="0"/>
+        <w:adjustRightInd w:val="0"/>
+        <w:spacing w:after="0" w:line="240" w:lineRule="auto"/>
+        <w:rPr>
+          <w:rFonts w:ascii="Verdana" w:hAnsi="Verdana" w:cs="NimbusRomNo9L-Regu"/>
+          <w:sz w:val="20"/>
+          <w:szCs w:val="20"/>
+        </w:rPr>
+      </w:pPr>
+      <w:proofErr w:type="spellStart"/>
+      <w:proofErr w:type="gramStart"/>
+      <w:r>
+        <w:rPr>
+          <w:rFonts w:ascii="Verdana" w:hAnsi="Verdana" w:cs="NimbusRomNo9L-Regu"/>
+          <w:sz w:val="20"/>
+          <w:szCs w:val="20"/>
+        </w:rPr>
+        <w:t>doAnswer</w:t>
+      </w:r>
+      <w:proofErr w:type="spellEnd"/>
+      <w:r>
+        <w:rPr>
+          <w:rFonts w:ascii="Verdana" w:hAnsi="Verdana" w:cs="NimbusRomNo9L-Regu"/>
+          <w:sz w:val="20"/>
+          <w:szCs w:val="20"/>
+        </w:rPr>
+        <w:t>(</w:t>
+      </w:r>
+      <w:proofErr w:type="gramEnd"/>
+      <w:r>
+        <w:rPr>
+          <w:rFonts w:ascii="Verdana" w:hAnsi="Verdana" w:cs="NimbusRomNo9L-Regu"/>
+          <w:sz w:val="20"/>
+          <w:szCs w:val="20"/>
+        </w:rPr>
+        <w:t>)</w:t>
+      </w:r>
+    </w:p>
+    <w:p>
+      <w:pPr>
+        <w:pStyle w:val="ListParagraph"/>
+        <w:numPr>
+          <w:ilvl w:val="1"/>
+          <w:numId w:val="6"/>
+        </w:numPr>
+        <w:autoSpaceDE w:val="0"/>
+        <w:autoSpaceDN w:val="0"/>
+        <w:adjustRightInd w:val="0"/>
+        <w:spacing w:after="0" w:line="240" w:lineRule="auto"/>
+        <w:rPr>
+          <w:rFonts w:ascii="Verdana" w:hAnsi="Verdana" w:cs="NimbusRomNo9L-Regu"/>
+          <w:sz w:val="20"/>
+          <w:szCs w:val="20"/>
+        </w:rPr>
+      </w:pPr>
+      <w:proofErr w:type="spellStart"/>
+      <w:proofErr w:type="gramStart"/>
+      <w:r>
+        <w:rPr>
+          <w:rFonts w:ascii="Verdana" w:hAnsi="Verdana" w:cs="NimbusRomNo9L-Regu"/>
+          <w:sz w:val="20"/>
+          <w:szCs w:val="20"/>
+        </w:rPr>
+        <w:t>doNothing</w:t>
+      </w:r>
+      <w:proofErr w:type="spellEnd"/>
+      <w:r>
+        <w:rPr>
+          <w:rFonts w:ascii="Verdana" w:hAnsi="Verdana" w:cs="NimbusRomNo9L-Regu"/>
+          <w:sz w:val="20"/>
+          <w:szCs w:val="20"/>
+        </w:rPr>
+        <w:t>(</w:t>
+      </w:r>
+      <w:proofErr w:type="gramEnd"/>
+      <w:r>
+        <w:rPr>
+          <w:rFonts w:ascii="Verdana" w:hAnsi="Verdana" w:cs="NimbusRomNo9L-Regu"/>
+          <w:sz w:val="20"/>
+          <w:szCs w:val="20"/>
+        </w:rPr>
+        <w:t>)</w:t>
+      </w:r>
+    </w:p>
+    <w:p>
+      <w:pPr>
+        <w:pStyle w:val="ListParagraph"/>
+        <w:numPr>
+          <w:ilvl w:val="2"/>
+          <w:numId w:val="6"/>
+        </w:numPr>
+        <w:autoSpaceDE w:val="0"/>
+        <w:autoSpaceDN w:val="0"/>
+        <w:adjustRightInd w:val="0"/>
+        <w:spacing w:after="0" w:line="240" w:lineRule="auto"/>
+        <w:rPr>
+          <w:rFonts w:ascii="Verdana" w:hAnsi="Verdana" w:cs="NimbusRomNo9L-Regu"/>
+          <w:sz w:val="20"/>
+          <w:szCs w:val="20"/>
+        </w:rPr>
+      </w:pPr>
+      <w:r>
+        <w:rPr>
+          <w:rFonts w:ascii="Verdana" w:hAnsi="Verdana" w:cs="NimbusRomNo9L-Regu"/>
+          <w:sz w:val="20"/>
+          <w:szCs w:val="20"/>
+        </w:rPr>
+        <w:t>Stubbing con</w:t>
+      </w:r>
+      <w:r>
+        <w:rPr>
+          <w:rFonts w:ascii="Verdana" w:hAnsi="Verdana" w:cs="NimbusRomNo9L-Regu"/>
+          <w:sz w:val="20"/>
+          <w:szCs w:val="20"/>
+        </w:rPr>
+        <w:t>secutive calls on a void method</w:t>
+      </w:r>
+    </w:p>
+    <w:p>
+      <w:pPr>
+        <w:pStyle w:val="ListParagraph"/>
+        <w:numPr>
+          <w:ilvl w:val="2"/>
+          <w:numId w:val="6"/>
+        </w:numPr>
+        <w:autoSpaceDE w:val="0"/>
+        <w:autoSpaceDN w:val="0"/>
+        <w:adjustRightInd w:val="0"/>
+        <w:spacing w:after="0" w:line="240" w:lineRule="auto"/>
+        <w:rPr>
+          <w:rFonts w:ascii="Verdana" w:hAnsi="Verdana" w:cs="NimbusRomNo9L-Regu"/>
+          <w:sz w:val="20"/>
+          <w:szCs w:val="20"/>
+        </w:rPr>
+      </w:pPr>
+      <w:r>
+        <w:rPr>
+          <w:rFonts w:ascii="Verdana" w:hAnsi="Verdana" w:cs="NimbusRomNo9L-Regu"/>
+          <w:sz w:val="20"/>
+          <w:szCs w:val="20"/>
+        </w:rPr>
+        <w:t xml:space="preserve">When you spy real </w:t>
+      </w:r>
+      <w:r>
+        <w:rPr>
+          <w:rFonts w:ascii="Verdana" w:hAnsi="Verdana" w:cs="NimbusRomNo9L-Regu"/>
+          <w:sz w:val="20"/>
+          <w:szCs w:val="20"/>
+        </w:rPr>
+        <w:t>objects,</w:t>
+      </w:r>
+      <w:r>
+        <w:rPr>
+          <w:rFonts w:ascii="Verdana" w:hAnsi="Verdana" w:cs="NimbusRomNo9L-Regu"/>
+          <w:sz w:val="20"/>
+          <w:szCs w:val="20"/>
+        </w:rPr>
+        <w:t xml:space="preserve"> and you wan</w:t>
+      </w:r>
+      <w:r>
+        <w:rPr>
+          <w:rFonts w:ascii="Verdana" w:hAnsi="Verdana" w:cs="NimbusRomNo9L-Regu"/>
+          <w:sz w:val="20"/>
+          <w:szCs w:val="20"/>
+        </w:rPr>
+        <w:t xml:space="preserve">t the void method to do </w:t>
+      </w:r>
+      <w:r>
+        <w:rPr>
+          <w:rFonts w:ascii="Verdana" w:hAnsi="Verdana" w:cs="NimbusRomNo9L-Regu"/>
+          <w:sz w:val="20"/>
+          <w:szCs w:val="20"/>
+        </w:rPr>
+        <w:t>nothing.</w:t>
+      </w:r>
+    </w:p>
+    <w:p>
+      <w:pPr>
+        <w:autoSpaceDE w:val="0"/>
+        <w:autoSpaceDN w:val="0"/>
+        <w:adjustRightInd w:val="0"/>
+        <w:spacing w:after="0" w:line="240" w:lineRule="auto"/>
+        <w:ind w:left="720"/>
+        <w:rPr>
+          <w:rFonts w:ascii="Verdana" w:hAnsi="Verdana" w:cs="NimbusRomNo9L-Regu"/>
+          <w:sz w:val="20"/>
+          <w:szCs w:val="20"/>
+        </w:rPr>
+      </w:pPr>
+    </w:p>
+    <w:p>
+      <w:pPr>
+        <w:autoSpaceDE w:val="0"/>
+        <w:autoSpaceDN w:val="0"/>
+        <w:adjustRightInd w:val="0"/>
+        <w:spacing w:after="0" w:line="240" w:lineRule="auto"/>
         <w:rPr>
           <w:rFonts w:ascii="Verdana" w:hAnsi="Verdana" w:cs="NimbusRomNo9L-Medi"/>
           <w:b/>
           <w:sz w:val="24"/>
           <w:szCs w:val="20"/>
         </w:rPr>
-        <w:t xml:space="preserve">3: Mockito </w:t>
-      </w:r>
-      <w:proofErr w:type="spellStart"/>
+      </w:pPr>
       <w:r>
         <w:rPr>
           <w:rFonts w:ascii="Verdana" w:hAnsi="Verdana" w:cs="NimbusRomNo9L-Medi"/>
@@ -1687,356 +2832,181 @@
           <w:sz w:val="24"/>
           <w:szCs w:val="20"/>
         </w:rPr>
-        <w:t>Initmocks</w:t>
-      </w:r>
-      <w:proofErr w:type="spellEnd"/>
-      <w:r>
+        <w:t>Module 7: Spring Test Mock Example</w:t>
+      </w:r>
+    </w:p>
+    <w:p>
+      <w:pPr>
+        <w:pStyle w:val="ListParagraph"/>
+        <w:numPr>
+          <w:ilvl w:val="0"/>
+          <w:numId w:val="7"/>
+        </w:numPr>
+        <w:autoSpaceDE w:val="0"/>
+        <w:autoSpaceDN w:val="0"/>
+        <w:adjustRightInd w:val="0"/>
+        <w:spacing w:after="0" w:line="240" w:lineRule="auto"/>
+        <w:rPr>
+          <w:rFonts w:ascii="Verdana" w:hAnsi="Verdana" w:cs="NimbusRomNo9L-Regu"/>
+          <w:sz w:val="20"/>
+          <w:szCs w:val="20"/>
+        </w:rPr>
+      </w:pPr>
+      <w:r>
+        <w:rPr>
+          <w:rFonts w:ascii="Verdana" w:hAnsi="Verdana" w:cs="NimbusRomNo9L-Regu"/>
+          <w:sz w:val="20"/>
+          <w:szCs w:val="20"/>
+        </w:rPr>
+        <w:t>Introduction</w:t>
+      </w:r>
+    </w:p>
+    <w:p>
+      <w:pPr>
+        <w:pStyle w:val="ListParagraph"/>
+        <w:numPr>
+          <w:ilvl w:val="0"/>
+          <w:numId w:val="7"/>
+        </w:numPr>
+        <w:autoSpaceDE w:val="0"/>
+        <w:autoSpaceDN w:val="0"/>
+        <w:adjustRightInd w:val="0"/>
+        <w:spacing w:after="0" w:line="240" w:lineRule="auto"/>
+        <w:rPr>
+          <w:rFonts w:ascii="Verdana" w:hAnsi="Verdana" w:cs="NimbusRomNo9L-Regu"/>
+          <w:sz w:val="20"/>
+          <w:szCs w:val="20"/>
+        </w:rPr>
+      </w:pPr>
+      <w:r>
+        <w:rPr>
+          <w:rFonts w:ascii="Verdana" w:hAnsi="Verdana" w:cs="NimbusRomNo9L-Regu"/>
+          <w:sz w:val="20"/>
+          <w:szCs w:val="20"/>
+        </w:rPr>
+        <w:t>Creating a project</w:t>
+      </w:r>
+    </w:p>
+    <w:p>
+      <w:pPr>
+        <w:pStyle w:val="ListParagraph"/>
+        <w:numPr>
+          <w:ilvl w:val="1"/>
+          <w:numId w:val="7"/>
+        </w:numPr>
+        <w:autoSpaceDE w:val="0"/>
+        <w:autoSpaceDN w:val="0"/>
+        <w:adjustRightInd w:val="0"/>
+        <w:spacing w:after="0" w:line="240" w:lineRule="auto"/>
+        <w:rPr>
+          <w:rFonts w:ascii="Verdana" w:hAnsi="Verdana" w:cs="NimbusRomNo9L-Regu"/>
+          <w:sz w:val="20"/>
+          <w:szCs w:val="20"/>
+        </w:rPr>
+      </w:pPr>
+      <w:r>
+        <w:rPr>
+          <w:rFonts w:ascii="Verdana" w:hAnsi="Verdana" w:cs="NimbusRomNo9L-Regu"/>
+          <w:sz w:val="20"/>
+          <w:szCs w:val="20"/>
+        </w:rPr>
+        <w:t>Dependencies</w:t>
+      </w:r>
+    </w:p>
+    <w:p>
+      <w:pPr>
+        <w:pStyle w:val="ListParagraph"/>
+        <w:numPr>
+          <w:ilvl w:val="0"/>
+          <w:numId w:val="7"/>
+        </w:numPr>
+        <w:autoSpaceDE w:val="0"/>
+        <w:autoSpaceDN w:val="0"/>
+        <w:adjustRightInd w:val="0"/>
+        <w:spacing w:after="0" w:line="240" w:lineRule="auto"/>
+        <w:rPr>
+          <w:rFonts w:ascii="Verdana" w:hAnsi="Verdana" w:cs="NimbusRomNo9L-Regu"/>
+          <w:sz w:val="20"/>
+          <w:szCs w:val="20"/>
+        </w:rPr>
+      </w:pPr>
+      <w:r>
+        <w:rPr>
+          <w:rFonts w:ascii="Verdana" w:hAnsi="Verdana" w:cs="NimbusRomNo9L-Regu"/>
+          <w:sz w:val="20"/>
+          <w:szCs w:val="20"/>
+        </w:rPr>
+        <w:t xml:space="preserve">Applying Mockito for testing microservices and distributed systems </w:t>
+      </w:r>
+    </w:p>
+    <w:p>
+      <w:pPr>
+        <w:pStyle w:val="ListParagraph"/>
+        <w:numPr>
+          <w:ilvl w:val="0"/>
+          <w:numId w:val="7"/>
+        </w:numPr>
+        <w:autoSpaceDE w:val="0"/>
+        <w:autoSpaceDN w:val="0"/>
+        <w:adjustRightInd w:val="0"/>
+        <w:spacing w:after="0" w:line="240" w:lineRule="auto"/>
+        <w:rPr>
+          <w:rFonts w:ascii="Verdana" w:hAnsi="Verdana" w:cs="NimbusRomNo9L-Regu"/>
+          <w:sz w:val="20"/>
+          <w:szCs w:val="20"/>
+        </w:rPr>
+      </w:pPr>
+      <w:r>
+        <w:rPr>
+          <w:rFonts w:ascii="Verdana" w:hAnsi="Verdana" w:cs="NimbusRomNo9L-Regu"/>
+          <w:sz w:val="20"/>
+          <w:szCs w:val="20"/>
+        </w:rPr>
+        <w:t>Mocking and verifying interactions with external dependencies and APIs.</w:t>
+      </w:r>
+    </w:p>
+    <w:p>
+      <w:pPr>
+        <w:autoSpaceDE w:val="0"/>
+        <w:autoSpaceDN w:val="0"/>
+        <w:adjustRightInd w:val="0"/>
+        <w:spacing w:after="0" w:line="240" w:lineRule="auto"/>
+        <w:rPr>
+          <w:rFonts w:ascii="Verdana" w:hAnsi="Verdana" w:cs="NimbusRomNo9L-Regu"/>
+          <w:sz w:val="20"/>
+          <w:szCs w:val="20"/>
+        </w:rPr>
+      </w:pPr>
+    </w:p>
+    <w:p>
+      <w:pPr>
+        <w:autoSpaceDE w:val="0"/>
+        <w:autoSpaceDN w:val="0"/>
+        <w:adjustRightInd w:val="0"/>
+        <w:spacing w:after="0" w:line="240" w:lineRule="auto"/>
         <w:rPr>
           <w:rFonts w:ascii="Verdana" w:hAnsi="Verdana" w:cs="NimbusRomNo9L-Medi"/>
           <w:b/>
           <w:sz w:val="24"/>
           <w:szCs w:val="20"/>
         </w:rPr>
-        <w:t xml:space="preserve"> Example</w:t>
-      </w:r>
-    </w:p>
-    <w:p>
-      <w:pPr>
-        <w:pStyle w:val="ListParagraph"/>
-        <w:numPr>
-          <w:ilvl w:val="0"/>
-          <w:numId w:val="3"/>
-        </w:numPr>
-        <w:autoSpaceDE w:val="0"/>
-        <w:autoSpaceDN w:val="0"/>
-        <w:adjustRightInd w:val="0"/>
-        <w:spacing w:after="0" w:line="240" w:lineRule="auto"/>
-        <w:rPr>
-          <w:rFonts w:ascii="Verdana" w:hAnsi="Verdana" w:cs="NimbusRomNo9L-Regu"/>
-          <w:sz w:val="20"/>
-          <w:szCs w:val="20"/>
-        </w:rPr>
-      </w:pPr>
-      <w:r>
-        <w:rPr>
-          <w:rFonts w:ascii="Verdana" w:hAnsi="Verdana" w:cs="NimbusRomNo9L-Regu"/>
-          <w:sz w:val="20"/>
-          <w:szCs w:val="20"/>
-        </w:rPr>
-        <w:t>Introduction</w:t>
-      </w:r>
-    </w:p>
-    <w:p>
-      <w:pPr>
-        <w:pStyle w:val="ListParagraph"/>
-        <w:numPr>
-          <w:ilvl w:val="0"/>
-          <w:numId w:val="3"/>
-        </w:numPr>
-        <w:autoSpaceDE w:val="0"/>
-        <w:autoSpaceDN w:val="0"/>
-        <w:adjustRightInd w:val="0"/>
-        <w:spacing w:after="0" w:line="240" w:lineRule="auto"/>
-        <w:rPr>
-          <w:rFonts w:ascii="Verdana" w:hAnsi="Verdana" w:cs="NimbusRomNo9L-Regu"/>
-          <w:sz w:val="20"/>
-          <w:szCs w:val="20"/>
-        </w:rPr>
-      </w:pPr>
-      <w:r>
-        <w:rPr>
-          <w:rFonts w:ascii="Verdana" w:hAnsi="Verdana" w:cs="NimbusRomNo9L-Regu"/>
-          <w:sz w:val="20"/>
-          <w:szCs w:val="20"/>
-        </w:rPr>
-        <w:t>Creating a project</w:t>
-      </w:r>
-    </w:p>
-    <w:p>
-      <w:pPr>
-        <w:pStyle w:val="ListParagraph"/>
-        <w:numPr>
-          <w:ilvl w:val="1"/>
-          <w:numId w:val="3"/>
-        </w:numPr>
-        <w:autoSpaceDE w:val="0"/>
-        <w:autoSpaceDN w:val="0"/>
-        <w:adjustRightInd w:val="0"/>
-        <w:spacing w:after="0" w:line="240" w:lineRule="auto"/>
-        <w:rPr>
-          <w:rFonts w:ascii="Verdana" w:hAnsi="Verdana" w:cs="NimbusRomNo9L-Regu"/>
-          <w:sz w:val="20"/>
-          <w:szCs w:val="20"/>
-        </w:rPr>
-      </w:pPr>
-      <w:r>
-        <w:rPr>
-          <w:rFonts w:ascii="Verdana" w:hAnsi="Verdana" w:cs="NimbusRomNo9L-Regu"/>
-          <w:sz w:val="20"/>
-          <w:szCs w:val="20"/>
-        </w:rPr>
-        <w:t>Dependencies</w:t>
-      </w:r>
-    </w:p>
-    <w:p>
-      <w:pPr>
-        <w:pStyle w:val="ListParagraph"/>
-        <w:numPr>
-          <w:ilvl w:val="0"/>
-          <w:numId w:val="3"/>
-        </w:numPr>
-        <w:autoSpaceDE w:val="0"/>
-        <w:autoSpaceDN w:val="0"/>
-        <w:adjustRightInd w:val="0"/>
-        <w:spacing w:after="0" w:line="240" w:lineRule="auto"/>
-        <w:rPr>
-          <w:rFonts w:ascii="Verdana" w:hAnsi="Verdana" w:cs="NimbusRomNo9L-Regu"/>
-          <w:sz w:val="20"/>
-          <w:szCs w:val="20"/>
-        </w:rPr>
-      </w:pPr>
-      <w:r>
-        <w:rPr>
-          <w:rFonts w:ascii="Verdana" w:hAnsi="Verdana" w:cs="NimbusRomNo9L-Regu"/>
-          <w:sz w:val="20"/>
-          <w:szCs w:val="20"/>
-        </w:rPr>
-        <w:t>Init Mocks</w:t>
-      </w:r>
-    </w:p>
-    <w:p>
-      <w:pPr>
-        <w:pStyle w:val="ListParagraph"/>
-        <w:numPr>
-          <w:ilvl w:val="1"/>
-          <w:numId w:val="3"/>
-        </w:numPr>
-        <w:autoSpaceDE w:val="0"/>
-        <w:autoSpaceDN w:val="0"/>
-        <w:adjustRightInd w:val="0"/>
-        <w:spacing w:after="0" w:line="240" w:lineRule="auto"/>
-        <w:rPr>
-          <w:rFonts w:ascii="Verdana" w:hAnsi="Verdana" w:cs="NimbusRomNo9L-Regu"/>
-          <w:sz w:val="20"/>
-          <w:szCs w:val="20"/>
-        </w:rPr>
-      </w:pPr>
-      <w:r>
-        <w:rPr>
-          <w:rFonts w:ascii="Verdana" w:hAnsi="Verdana" w:cs="NimbusRomNo9L-Regu"/>
-          <w:sz w:val="20"/>
-          <w:szCs w:val="20"/>
-        </w:rPr>
-        <w:t xml:space="preserve">Using </w:t>
-      </w:r>
-      <w:proofErr w:type="spellStart"/>
-      <w:r>
-        <w:rPr>
-          <w:rFonts w:ascii="Verdana" w:hAnsi="Verdana" w:cs="NimbusRomNo9L-Regu"/>
-          <w:sz w:val="20"/>
-          <w:szCs w:val="20"/>
-        </w:rPr>
-        <w:t>Mockito.mock</w:t>
-      </w:r>
-      <w:proofErr w:type="spellEnd"/>
-      <w:r>
-        <w:rPr>
-          <w:rFonts w:ascii="Verdana" w:hAnsi="Verdana" w:cs="NimbusRomNo9L-Regu"/>
-          <w:sz w:val="20"/>
-          <w:szCs w:val="20"/>
-        </w:rPr>
-        <w:t>()</w:t>
-      </w:r>
-    </w:p>
-    <w:p>
-      <w:pPr>
-        <w:pStyle w:val="ListParagraph"/>
-        <w:numPr>
-          <w:ilvl w:val="1"/>
-          <w:numId w:val="3"/>
-        </w:numPr>
-        <w:autoSpaceDE w:val="0"/>
-        <w:autoSpaceDN w:val="0"/>
-        <w:adjustRightInd w:val="0"/>
-        <w:spacing w:after="0" w:line="240" w:lineRule="auto"/>
-        <w:rPr>
-          <w:rFonts w:ascii="Verdana" w:hAnsi="Verdana" w:cs="NimbusRomNo9L-Regu"/>
-          <w:sz w:val="20"/>
-          <w:szCs w:val="20"/>
-        </w:rPr>
-      </w:pPr>
-      <w:proofErr w:type="spellStart"/>
-      <w:r>
-        <w:rPr>
-          <w:rFonts w:ascii="Verdana" w:hAnsi="Verdana" w:cs="NimbusRomNo9L-Regu"/>
-          <w:sz w:val="20"/>
-          <w:szCs w:val="20"/>
-        </w:rPr>
-        <w:t>MockitoAnnotations</w:t>
-      </w:r>
-      <w:proofErr w:type="spellEnd"/>
-      <w:r>
-        <w:rPr>
-          <w:rFonts w:ascii="Verdana" w:hAnsi="Verdana" w:cs="NimbusRomNo9L-Regu"/>
-          <w:sz w:val="20"/>
-          <w:szCs w:val="20"/>
-        </w:rPr>
-        <w:t xml:space="preserve"> </w:t>
-      </w:r>
-      <w:proofErr w:type="spellStart"/>
-      <w:proofErr w:type="gramStart"/>
-      <w:r>
-        <w:rPr>
-          <w:rFonts w:ascii="Verdana" w:hAnsi="Verdana" w:cs="NimbusRomNo9L-Regu"/>
-          <w:sz w:val="20"/>
-          <w:szCs w:val="20"/>
-        </w:rPr>
-        <w:t>initMocks</w:t>
-      </w:r>
-      <w:proofErr w:type="spellEnd"/>
-      <w:r>
-        <w:rPr>
-          <w:rFonts w:ascii="Verdana" w:hAnsi="Verdana" w:cs="NimbusRomNo9L-Regu"/>
-          <w:sz w:val="20"/>
-          <w:szCs w:val="20"/>
-        </w:rPr>
-        <w:t>(</w:t>
-      </w:r>
-      <w:proofErr w:type="gramEnd"/>
-      <w:r>
-        <w:rPr>
-          <w:rFonts w:ascii="Verdana" w:hAnsi="Verdana" w:cs="NimbusRomNo9L-Regu"/>
-          <w:sz w:val="20"/>
-          <w:szCs w:val="20"/>
-        </w:rPr>
-        <w:t>)</w:t>
-      </w:r>
-    </w:p>
-    <w:p>
-      <w:pPr>
-        <w:pStyle w:val="ListParagraph"/>
-        <w:numPr>
-          <w:ilvl w:val="2"/>
-          <w:numId w:val="3"/>
-        </w:numPr>
-        <w:autoSpaceDE w:val="0"/>
-        <w:autoSpaceDN w:val="0"/>
-        <w:adjustRightInd w:val="0"/>
-        <w:spacing w:after="0" w:line="240" w:lineRule="auto"/>
-        <w:rPr>
-          <w:rFonts w:ascii="Verdana" w:hAnsi="Verdana" w:cs="NimbusRomNo9L-Regu"/>
-          <w:sz w:val="20"/>
-          <w:szCs w:val="20"/>
-        </w:rPr>
-      </w:pPr>
-      <w:r>
-        <w:rPr>
-          <w:rFonts w:ascii="Verdana" w:hAnsi="Verdana" w:cs="NimbusRomNo9L-Regu"/>
-          <w:sz w:val="20"/>
-          <w:szCs w:val="20"/>
-        </w:rPr>
-        <w:t>Inject Mocks</w:t>
-      </w:r>
-    </w:p>
-    <w:p>
-      <w:pPr>
-        <w:pStyle w:val="ListParagraph"/>
-        <w:numPr>
-          <w:ilvl w:val="1"/>
-          <w:numId w:val="3"/>
-        </w:numPr>
-        <w:autoSpaceDE w:val="0"/>
-        <w:autoSpaceDN w:val="0"/>
-        <w:adjustRightInd w:val="0"/>
-        <w:spacing w:after="0" w:line="240" w:lineRule="auto"/>
-        <w:rPr>
-          <w:rFonts w:ascii="Verdana" w:hAnsi="Verdana" w:cs="NimbusRomNo9L-Regu"/>
-          <w:sz w:val="20"/>
-          <w:szCs w:val="20"/>
-        </w:rPr>
-      </w:pPr>
-      <w:proofErr w:type="spellStart"/>
-      <w:r>
-        <w:rPr>
-          <w:rFonts w:ascii="Verdana" w:hAnsi="Verdana" w:cs="NimbusRomNo9L-Regu"/>
-          <w:sz w:val="20"/>
-          <w:szCs w:val="20"/>
-        </w:rPr>
-        <w:t>MockitoJUnitRunner</w:t>
-      </w:r>
-      <w:proofErr w:type="spellEnd"/>
-    </w:p>
-    <w:p>
-      <w:pPr>
-        <w:pStyle w:val="ListParagraph"/>
-        <w:numPr>
-          <w:ilvl w:val="1"/>
-          <w:numId w:val="3"/>
-        </w:numPr>
-        <w:autoSpaceDE w:val="0"/>
-        <w:autoSpaceDN w:val="0"/>
-        <w:adjustRightInd w:val="0"/>
-        <w:spacing w:after="0" w:line="240" w:lineRule="auto"/>
-        <w:rPr>
-          <w:rFonts w:ascii="Verdana" w:hAnsi="Verdana" w:cs="NimbusRomNo9L-Regu"/>
-          <w:sz w:val="20"/>
-          <w:szCs w:val="20"/>
-        </w:rPr>
-      </w:pPr>
-      <w:proofErr w:type="spellStart"/>
-      <w:r>
-        <w:rPr>
-          <w:rFonts w:ascii="Verdana" w:hAnsi="Verdana" w:cs="NimbusRomNo9L-Regu"/>
-          <w:sz w:val="20"/>
-          <w:szCs w:val="20"/>
-        </w:rPr>
-        <w:t>MockitoRule</w:t>
-      </w:r>
-      <w:proofErr w:type="spellEnd"/>
-    </w:p>
-    <w:p>
-      <w:pPr>
-        <w:autoSpaceDE w:val="0"/>
-        <w:autoSpaceDN w:val="0"/>
-        <w:adjustRightInd w:val="0"/>
-        <w:spacing w:after="0" w:line="240" w:lineRule="auto"/>
-        <w:ind w:left="720" w:firstLine="720"/>
-        <w:rPr>
-          <w:rFonts w:ascii="Verdana" w:hAnsi="Verdana" w:cs="NimbusRomNo9L-Medi"/>
-          <w:sz w:val="20"/>
-          <w:szCs w:val="20"/>
-        </w:rPr>
-      </w:pPr>
-    </w:p>
-    <w:p>
-      <w:pPr>
-        <w:autoSpaceDE w:val="0"/>
-        <w:autoSpaceDN w:val="0"/>
-        <w:adjustRightInd w:val="0"/>
-        <w:spacing w:after="0" w:line="240" w:lineRule="auto"/>
+      </w:pPr>
+      <w:r>
         <w:rPr>
           <w:rFonts w:ascii="Verdana" w:hAnsi="Verdana" w:cs="NimbusRomNo9L-Medi"/>
           <w:b/>
           <w:sz w:val="24"/>
           <w:szCs w:val="20"/>
         </w:rPr>
-      </w:pPr>
-      <w:r>
-        <w:rPr>
-          <w:rFonts w:ascii="Verdana" w:hAnsi="Verdana" w:cs="NimbusRomNo9L-Medi"/>
-          <w:b/>
-          <w:sz w:val="24"/>
-          <w:szCs w:val="20"/>
-        </w:rPr>
-        <w:t>Module 4: Mockito Maven Dependency Example</w:t>
-      </w:r>
-    </w:p>
-    <w:p>
-      <w:pPr>
-        <w:pStyle w:val="ListParagraph"/>
-        <w:numPr>
-          <w:ilvl w:val="0"/>
-          <w:numId w:val="4"/>
+        <w:t>Module 8: Mockito Captor Example</w:t>
+      </w:r>
+    </w:p>
+    <w:p>
+      <w:pPr>
+        <w:pStyle w:val="ListParagraph"/>
+        <w:numPr>
+          <w:ilvl w:val="0"/>
+          <w:numId w:val="8"/>
         </w:numPr>
         <w:autoSpaceDE w:val="0"/>
         <w:autoSpaceDN w:val="0"/>
@@ -2062,7 +3032,7 @@
         <w:pStyle w:val="ListParagraph"/>
         <w:numPr>
           <w:ilvl w:val="0"/>
-          <w:numId w:val="4"/>
+          <w:numId w:val="8"/>
         </w:numPr>
         <w:autoSpaceDE w:val="0"/>
         <w:autoSpaceDN w:val="0"/>
@@ -2087,148 +3057,8 @@
       <w:pPr>
         <w:pStyle w:val="ListParagraph"/>
         <w:numPr>
-          <w:ilvl w:val="0"/>
-          <w:numId w:val="4"/>
-        </w:numPr>
-        <w:autoSpaceDE w:val="0"/>
-        <w:autoSpaceDN w:val="0"/>
-        <w:adjustRightInd w:val="0"/>
-        <w:spacing w:after="0" w:line="240" w:lineRule="auto"/>
-        <w:rPr>
-          <w:rFonts w:ascii="Verdana" w:hAnsi="Verdana" w:cs="NimbusRomNo9L-Regu"/>
-          <w:sz w:val="20"/>
-          <w:szCs w:val="20"/>
-        </w:rPr>
-      </w:pPr>
-      <w:r>
-        <w:rPr>
-          <w:rFonts w:ascii="Verdana" w:hAnsi="Verdana" w:cs="NimbusRomNo9L-Regu"/>
-          <w:sz w:val="20"/>
-          <w:szCs w:val="20"/>
-        </w:rPr>
-        <w:t>Adding dependencies</w:t>
-      </w:r>
-    </w:p>
-    <w:p>
-      <w:pPr>
-        <w:pStyle w:val="ListParagraph"/>
-        <w:numPr>
-          <w:ilvl w:val="0"/>
-          <w:numId w:val="4"/>
-        </w:numPr>
-        <w:autoSpaceDE w:val="0"/>
-        <w:autoSpaceDN w:val="0"/>
-        <w:adjustRightInd w:val="0"/>
-        <w:spacing w:after="0" w:line="240" w:lineRule="auto"/>
-        <w:rPr>
-          <w:rFonts w:ascii="Verdana" w:hAnsi="Verdana" w:cs="NimbusRomNo9L-Regu"/>
-          <w:sz w:val="20"/>
-          <w:szCs w:val="20"/>
-        </w:rPr>
-      </w:pPr>
-      <w:r>
-        <w:rPr>
-          <w:rFonts w:ascii="Verdana" w:hAnsi="Verdana" w:cs="NimbusRomNo9L-Regu"/>
-          <w:sz w:val="20"/>
-          <w:szCs w:val="20"/>
-        </w:rPr>
-        <w:t>Testing</w:t>
-      </w:r>
-    </w:p>
-    <w:p>
-      <w:pPr>
-        <w:autoSpaceDE w:val="0"/>
-        <w:autoSpaceDN w:val="0"/>
-        <w:adjustRightInd w:val="0"/>
-        <w:spacing w:after="0" w:line="240" w:lineRule="auto"/>
-        <w:rPr>
-          <w:rFonts w:ascii="Verdana" w:hAnsi="Verdana" w:cs="NimbusRomNo9L-Medi"/>
-          <w:sz w:val="20"/>
-          <w:szCs w:val="20"/>
-        </w:rPr>
-      </w:pPr>
-    </w:p>
-    <w:p>
-      <w:pPr>
-        <w:autoSpaceDE w:val="0"/>
-        <w:autoSpaceDN w:val="0"/>
-        <w:adjustRightInd w:val="0"/>
-        <w:spacing w:after="0" w:line="240" w:lineRule="auto"/>
-        <w:rPr>
-          <w:rFonts w:ascii="Verdana" w:hAnsi="Verdana" w:cs="NimbusRomNo9L-Medi"/>
-          <w:b/>
-          <w:sz w:val="24"/>
-          <w:szCs w:val="20"/>
-        </w:rPr>
-      </w:pPr>
-      <w:r>
-        <w:rPr>
-          <w:rFonts w:ascii="Verdana" w:hAnsi="Verdana" w:cs="NimbusRomNo9L-Medi"/>
-          <w:b/>
-          <w:sz w:val="24"/>
-          <w:szCs w:val="20"/>
-        </w:rPr>
-        <w:t>Module 5: Writing JUnit Test Cases Using Mockito</w:t>
-      </w:r>
-    </w:p>
-    <w:p>
-      <w:pPr>
-        <w:pStyle w:val="ListParagraph"/>
-        <w:numPr>
-          <w:ilvl w:val="0"/>
-          <w:numId w:val="5"/>
-        </w:numPr>
-        <w:autoSpaceDE w:val="0"/>
-        <w:autoSpaceDN w:val="0"/>
-        <w:adjustRightInd w:val="0"/>
-        <w:spacing w:after="0" w:line="240" w:lineRule="auto"/>
-        <w:rPr>
-          <w:rFonts w:ascii="Verdana" w:hAnsi="Verdana" w:cs="NimbusRomNo9L-Regu"/>
-          <w:sz w:val="20"/>
-          <w:szCs w:val="20"/>
-        </w:rPr>
-      </w:pPr>
-      <w:r>
-        <w:rPr>
-          <w:rFonts w:ascii="Verdana" w:hAnsi="Verdana" w:cs="NimbusRomNo9L-Regu"/>
-          <w:sz w:val="20"/>
-          <w:szCs w:val="20"/>
-        </w:rPr>
-        <w:t>Introduction</w:t>
-      </w:r>
-    </w:p>
-    <w:p>
-      <w:pPr>
-        <w:pStyle w:val="ListParagraph"/>
-        <w:numPr>
-          <w:ilvl w:val="0"/>
-          <w:numId w:val="5"/>
-        </w:numPr>
-        <w:autoSpaceDE w:val="0"/>
-        <w:autoSpaceDN w:val="0"/>
-        <w:adjustRightInd w:val="0"/>
-        <w:spacing w:after="0" w:line="240" w:lineRule="auto"/>
-        <w:rPr>
-          <w:rFonts w:ascii="Verdana" w:hAnsi="Verdana" w:cs="NimbusRomNo9L-Regu"/>
-          <w:sz w:val="20"/>
-          <w:szCs w:val="20"/>
-        </w:rPr>
-      </w:pPr>
-      <w:r>
-        <w:rPr>
-          <w:rFonts w:ascii="Verdana" w:hAnsi="Verdana" w:cs="NimbusRomNo9L-Regu"/>
-          <w:sz w:val="20"/>
-          <w:szCs w:val="20"/>
-        </w:rPr>
-        <w:t>Creating a project</w:t>
-      </w:r>
-    </w:p>
-    <w:p>
-      <w:pPr>
-        <w:pStyle w:val="ListParagraph"/>
-        <w:numPr>
-          <w:ilvl w:val="0"/>
-          <w:numId w:val="5"/>
+          <w:ilvl w:val="1"/>
+          <w:numId w:val="8"/>
         </w:numPr>
         <w:autoSpaceDE w:val="0"/>
         <w:autoSpaceDN w:val="0"/>
@@ -2254,25 +3084,87 @@
         <w:pStyle w:val="ListParagraph"/>
         <w:numPr>
           <w:ilvl w:val="0"/>
-          <w:numId w:val="5"/>
-        </w:numPr>
-        <w:autoSpaceDE w:val="0"/>
-        <w:autoSpaceDN w:val="0"/>
-        <w:adjustRightInd w:val="0"/>
-        <w:spacing w:after="0" w:line="240" w:lineRule="auto"/>
-        <w:rPr>
-          <w:rFonts w:ascii="Verdana" w:hAnsi="Verdana" w:cs="NimbusRomNo9L-Regu"/>
-          <w:sz w:val="20"/>
-          <w:szCs w:val="20"/>
-        </w:rPr>
-      </w:pPr>
-      <w:r>
-        <w:rPr>
-          <w:rFonts w:ascii="Verdana" w:hAnsi="Verdana" w:cs="NimbusRomNo9L-Regu"/>
-          <w:sz w:val="20"/>
-          <w:szCs w:val="20"/>
-        </w:rPr>
-        <w:t xml:space="preserve">Verify </w:t>
+          <w:numId w:val="8"/>
+        </w:numPr>
+        <w:autoSpaceDE w:val="0"/>
+        <w:autoSpaceDN w:val="0"/>
+        <w:adjustRightInd w:val="0"/>
+        <w:spacing w:after="0" w:line="240" w:lineRule="auto"/>
+        <w:rPr>
+          <w:rFonts w:ascii="Verdana" w:hAnsi="Verdana" w:cs="NimbusRomNo9L-Regu"/>
+          <w:sz w:val="20"/>
+          <w:szCs w:val="20"/>
+        </w:rPr>
+      </w:pPr>
+      <w:proofErr w:type="spellStart"/>
+      <w:r>
+        <w:rPr>
+          <w:rFonts w:ascii="Verdana" w:hAnsi="Verdana" w:cs="NimbusRomNo9L-Regu"/>
+          <w:sz w:val="20"/>
+          <w:szCs w:val="20"/>
+        </w:rPr>
+        <w:t>ArgumentCaptor</w:t>
+      </w:r>
+      <w:proofErr w:type="spellEnd"/>
+      <w:r>
+        <w:rPr>
+          <w:rFonts w:ascii="Verdana" w:hAnsi="Verdana" w:cs="NimbusRomNo9L-Regu"/>
+          <w:sz w:val="20"/>
+          <w:szCs w:val="20"/>
+        </w:rPr>
+        <w:t xml:space="preserve"> class</w:t>
+      </w:r>
+    </w:p>
+    <w:p>
+      <w:pPr>
+        <w:pStyle w:val="ListParagraph"/>
+        <w:numPr>
+          <w:ilvl w:val="0"/>
+          <w:numId w:val="8"/>
+        </w:numPr>
+        <w:autoSpaceDE w:val="0"/>
+        <w:autoSpaceDN w:val="0"/>
+        <w:adjustRightInd w:val="0"/>
+        <w:spacing w:after="0" w:line="240" w:lineRule="auto"/>
+        <w:rPr>
+          <w:rFonts w:ascii="Verdana" w:hAnsi="Verdana" w:cs="NimbusRomNo9L-Regu"/>
+          <w:sz w:val="20"/>
+          <w:szCs w:val="20"/>
+        </w:rPr>
+      </w:pPr>
+      <w:r>
+        <w:rPr>
+          <w:rFonts w:ascii="Verdana" w:hAnsi="Verdana" w:cs="NimbusRomNo9L-Regu"/>
+          <w:sz w:val="20"/>
+          <w:szCs w:val="20"/>
+        </w:rPr>
+        <w:t>Methods</w:t>
+      </w:r>
+    </w:p>
+    <w:p>
+      <w:pPr>
+        <w:pStyle w:val="ListParagraph"/>
+        <w:numPr>
+          <w:ilvl w:val="1"/>
+          <w:numId w:val="8"/>
+        </w:numPr>
+        <w:autoSpaceDE w:val="0"/>
+        <w:autoSpaceDN w:val="0"/>
+        <w:adjustRightInd w:val="0"/>
+        <w:spacing w:after="0" w:line="240" w:lineRule="auto"/>
+        <w:rPr>
+          <w:rFonts w:ascii="Verdana" w:hAnsi="Verdana" w:cs="NimbusRomNo9L-Regu"/>
+          <w:sz w:val="20"/>
+          <w:szCs w:val="20"/>
+        </w:rPr>
+      </w:pPr>
+      <w:r>
+        <w:rPr>
+          <w:rFonts w:ascii="Verdana" w:hAnsi="Verdana" w:cs="NimbusRomNo9L-Regu"/>
+          <w:sz w:val="20"/>
+          <w:szCs w:val="20"/>
+        </w:rPr>
+        <w:t xml:space="preserve">public T </w:t>
       </w:r>
       <w:proofErr w:type="gramStart"/>
       <w:r>
@@ -2281,252 +3173,16 @@
           <w:sz w:val="20"/>
           <w:szCs w:val="20"/>
         </w:rPr>
-        <w:t>interactions</w:t>
+        <w:t>capture(</w:t>
       </w:r>
       <w:proofErr w:type="gramEnd"/>
-    </w:p>
-    <w:p>
-      <w:pPr>
-        <w:pStyle w:val="ListParagraph"/>
-        <w:numPr>
-          <w:ilvl w:val="0"/>
-          <w:numId w:val="5"/>
-        </w:numPr>
-        <w:autoSpaceDE w:val="0"/>
-        <w:autoSpaceDN w:val="0"/>
-        <w:adjustRightInd w:val="0"/>
-        <w:spacing w:after="0" w:line="240" w:lineRule="auto"/>
-        <w:rPr>
-          <w:rFonts w:ascii="Verdana" w:hAnsi="Verdana" w:cs="NimbusRomNo9L-Regu"/>
-          <w:sz w:val="20"/>
-          <w:szCs w:val="20"/>
-        </w:rPr>
-      </w:pPr>
-      <w:r>
-        <w:rPr>
-          <w:rFonts w:ascii="Verdana" w:hAnsi="Verdana" w:cs="NimbusRomNo9L-Regu"/>
-          <w:sz w:val="20"/>
-          <w:szCs w:val="20"/>
-        </w:rPr>
-        <w:t>Stub method calls</w:t>
-      </w:r>
-    </w:p>
-    <w:p>
-      <w:pPr>
-        <w:pStyle w:val="ListParagraph"/>
-        <w:numPr>
-          <w:ilvl w:val="0"/>
-          <w:numId w:val="5"/>
-        </w:numPr>
-        <w:autoSpaceDE w:val="0"/>
-        <w:autoSpaceDN w:val="0"/>
-        <w:adjustRightInd w:val="0"/>
-        <w:spacing w:after="0" w:line="240" w:lineRule="auto"/>
-        <w:rPr>
-          <w:rFonts w:ascii="Verdana" w:hAnsi="Verdana" w:cs="NimbusRomNo9L-Regu"/>
-          <w:sz w:val="20"/>
-          <w:szCs w:val="20"/>
-        </w:rPr>
-      </w:pPr>
-      <w:r>
-        <w:rPr>
-          <w:rFonts w:ascii="Verdana" w:hAnsi="Verdana" w:cs="NimbusRomNo9L-Regu"/>
-          <w:sz w:val="20"/>
-          <w:szCs w:val="20"/>
-        </w:rPr>
-        <w:t>Spy</w:t>
-      </w:r>
-    </w:p>
-    <w:p>
-      <w:pPr>
-        <w:pStyle w:val="ListParagraph"/>
-        <w:numPr>
-          <w:ilvl w:val="0"/>
-          <w:numId w:val="5"/>
-        </w:numPr>
-        <w:autoSpaceDE w:val="0"/>
-        <w:autoSpaceDN w:val="0"/>
-        <w:adjustRightInd w:val="0"/>
-        <w:spacing w:after="0" w:line="240" w:lineRule="auto"/>
-        <w:rPr>
-          <w:rFonts w:ascii="Verdana" w:hAnsi="Verdana" w:cs="NimbusRomNo9L-Regu"/>
-          <w:sz w:val="20"/>
-          <w:szCs w:val="20"/>
-        </w:rPr>
-      </w:pPr>
-      <w:proofErr w:type="spellStart"/>
-      <w:r>
-        <w:rPr>
-          <w:rFonts w:ascii="Verdana" w:hAnsi="Verdana" w:cs="NimbusRomNo9L-Regu"/>
-          <w:sz w:val="20"/>
-          <w:szCs w:val="20"/>
-        </w:rPr>
-        <w:t>InjectMocks</w:t>
-      </w:r>
-      <w:proofErr w:type="spellEnd"/>
-    </w:p>
-    <w:p>
-      <w:pPr>
-        <w:pStyle w:val="ListParagraph"/>
-        <w:numPr>
-          <w:ilvl w:val="0"/>
-          <w:numId w:val="5"/>
-        </w:numPr>
-        <w:autoSpaceDE w:val="0"/>
-        <w:autoSpaceDN w:val="0"/>
-        <w:adjustRightInd w:val="0"/>
-        <w:spacing w:after="0" w:line="240" w:lineRule="auto"/>
-        <w:rPr>
-          <w:rFonts w:ascii="Verdana" w:hAnsi="Verdana" w:cs="NimbusRomNo9L-Regu"/>
-          <w:sz w:val="20"/>
-          <w:szCs w:val="20"/>
-        </w:rPr>
-      </w:pPr>
-      <w:r>
-        <w:rPr>
-          <w:rFonts w:ascii="Verdana" w:hAnsi="Verdana" w:cs="NimbusRomNo9L-Regu"/>
-          <w:sz w:val="20"/>
-          <w:szCs w:val="20"/>
-        </w:rPr>
-        <w:t>Argument Matchers</w:t>
-      </w:r>
-    </w:p>
-    <w:p>
-      <w:pPr>
-        <w:autoSpaceDE w:val="0"/>
-        <w:autoSpaceDN w:val="0"/>
-        <w:adjustRightInd w:val="0"/>
-        <w:spacing w:after="0" w:line="240" w:lineRule="auto"/>
-        <w:rPr>
-          <w:rFonts w:ascii="Verdana" w:hAnsi="Verdana" w:cs="NimbusRomNo9L-Medi"/>
-          <w:sz w:val="20"/>
-          <w:szCs w:val="20"/>
-        </w:rPr>
-      </w:pPr>
-    </w:p>
-    <w:p>
-      <w:pPr>
-        <w:autoSpaceDE w:val="0"/>
-        <w:autoSpaceDN w:val="0"/>
-        <w:adjustRightInd w:val="0"/>
-        <w:spacing w:after="0" w:line="240" w:lineRule="auto"/>
-        <w:rPr>
-          <w:rFonts w:ascii="Verdana" w:hAnsi="Verdana" w:cs="NimbusRomNo9L-Medi"/>
-          <w:sz w:val="20"/>
-          <w:szCs w:val="20"/>
-        </w:rPr>
-      </w:pPr>
-    </w:p>
-    <w:p>
-      <w:pPr>
-        <w:autoSpaceDE w:val="0"/>
-        <w:autoSpaceDN w:val="0"/>
-        <w:adjustRightInd w:val="0"/>
-        <w:spacing w:after="0" w:line="240" w:lineRule="auto"/>
-        <w:jc w:val="center"/>
-        <w:rPr>
-          <w:rFonts w:ascii="Verdana" w:eastAsia="Times New Roman" w:hAnsi="Verdana" w:cs="NimbusRomNo9L-Medi"/>
-          <w:b/>
-          <w:sz w:val="24"/>
-          <w:szCs w:val="20"/>
-          <w:lang w:val="en-IN" w:eastAsia="en-GB"/>
-        </w:rPr>
-      </w:pPr>
-      <w:r>
-        <w:rPr>
-          <w:rFonts w:ascii="Verdana" w:eastAsia="Times New Roman" w:hAnsi="Verdana" w:cs="NimbusRomNo9L-Medi"/>
-          <w:b/>
-          <w:sz w:val="24"/>
-          <w:szCs w:val="20"/>
-          <w:lang w:val="en-IN" w:eastAsia="en-GB"/>
-        </w:rPr>
-        <w:t xml:space="preserve">Day 3 </w:t>
-      </w:r>
-    </w:p>
-    <w:p>
-      <w:pPr>
-        <w:autoSpaceDE w:val="0"/>
-        <w:autoSpaceDN w:val="0"/>
-        <w:adjustRightInd w:val="0"/>
-        <w:spacing w:after="0" w:line="240" w:lineRule="auto"/>
-        <w:rPr>
-          <w:rFonts w:ascii="Verdana" w:hAnsi="Verdana" w:cs="NimbusRomNo9L-Medi"/>
-          <w:b/>
-          <w:sz w:val="24"/>
-          <w:szCs w:val="20"/>
-        </w:rPr>
-      </w:pPr>
-      <w:r>
-        <w:rPr>
-          <w:rFonts w:ascii="Verdana" w:hAnsi="Verdana" w:cs="NimbusRomNo9L-Medi"/>
-          <w:b/>
-          <w:sz w:val="24"/>
-          <w:szCs w:val="20"/>
-        </w:rPr>
-        <w:t xml:space="preserve">Module 6: Mockito: How to mock void method </w:t>
-      </w:r>
-      <w:proofErr w:type="gramStart"/>
-      <w:r>
-        <w:rPr>
-          <w:rFonts w:ascii="Verdana" w:hAnsi="Verdana" w:cs="NimbusRomNo9L-Medi"/>
-          <w:b/>
-          <w:sz w:val="24"/>
-          <w:szCs w:val="20"/>
-        </w:rPr>
-        <w:t>call</w:t>
-      </w:r>
-      <w:proofErr w:type="gramEnd"/>
-    </w:p>
-    <w:p>
-      <w:pPr>
-        <w:pStyle w:val="ListParagraph"/>
-        <w:numPr>
-          <w:ilvl w:val="0"/>
-          <w:numId w:val="6"/>
-        </w:numPr>
-        <w:autoSpaceDE w:val="0"/>
-        <w:autoSpaceDN w:val="0"/>
-        <w:adjustRightInd w:val="0"/>
-        <w:spacing w:after="0" w:line="240" w:lineRule="auto"/>
-        <w:rPr>
-          <w:rFonts w:ascii="Verdana" w:hAnsi="Verdana" w:cs="NimbusRomNo9L-Regu"/>
-          <w:sz w:val="20"/>
-          <w:szCs w:val="20"/>
-        </w:rPr>
-      </w:pPr>
-      <w:r>
-        <w:rPr>
-          <w:rFonts w:ascii="Verdana" w:hAnsi="Verdana" w:cs="NimbusRomNo9L-Regu"/>
-          <w:sz w:val="20"/>
-          <w:szCs w:val="20"/>
-        </w:rPr>
-        <w:t>Introduction</w:t>
-      </w:r>
-    </w:p>
-    <w:p>
-      <w:pPr>
-        <w:pStyle w:val="ListParagraph"/>
-        <w:numPr>
-          <w:ilvl w:val="0"/>
-          <w:numId w:val="6"/>
-        </w:numPr>
-        <w:autoSpaceDE w:val="0"/>
-        <w:autoSpaceDN w:val="0"/>
-        <w:adjustRightInd w:val="0"/>
-        <w:spacing w:after="0" w:line="240" w:lineRule="auto"/>
-        <w:rPr>
-          <w:rFonts w:ascii="Verdana" w:hAnsi="Verdana" w:cs="NimbusRomNo9L-Regu"/>
-          <w:sz w:val="20"/>
-          <w:szCs w:val="20"/>
-        </w:rPr>
-      </w:pPr>
-      <w:r>
-        <w:rPr>
-          <w:rFonts w:ascii="Verdana" w:hAnsi="Verdana" w:cs="NimbusRomNo9L-Regu"/>
-          <w:sz w:val="20"/>
-          <w:szCs w:val="20"/>
-        </w:rPr>
-        <w:t>Creating a project</w:t>
+      <w:r>
+        <w:rPr>
+          <w:rFonts w:ascii="Verdana" w:hAnsi="Verdana" w:cs="NimbusRomNo9L-Regu"/>
+          <w:sz w:val="20"/>
+          <w:szCs w:val="20"/>
+        </w:rPr>
+        <w:t>)</w:t>
       </w:r>
     </w:p>
     <w:p>
@@ -2534,71 +3190,26 @@
         <w:pStyle w:val="ListParagraph"/>
         <w:numPr>
           <w:ilvl w:val="1"/>
-          <w:numId w:val="6"/>
-        </w:numPr>
-        <w:autoSpaceDE w:val="0"/>
-        <w:autoSpaceDN w:val="0"/>
-        <w:adjustRightInd w:val="0"/>
-        <w:spacing w:after="0" w:line="240" w:lineRule="auto"/>
-        <w:rPr>
-          <w:rFonts w:ascii="Verdana" w:hAnsi="Verdana" w:cs="NimbusRomNo9L-Regu"/>
-          <w:sz w:val="20"/>
-          <w:szCs w:val="20"/>
-        </w:rPr>
-      </w:pPr>
-      <w:r>
-        <w:rPr>
-          <w:rFonts w:ascii="Verdana" w:hAnsi="Verdana" w:cs="NimbusRomNo9L-Regu"/>
-          <w:sz w:val="20"/>
-          <w:szCs w:val="20"/>
-        </w:rPr>
-        <w:lastRenderedPageBreak/>
-        <w:t>Dependencies</w:t>
-      </w:r>
-    </w:p>
-    <w:p>
-      <w:pPr>
-        <w:pStyle w:val="ListParagraph"/>
-        <w:numPr>
-          <w:ilvl w:val="0"/>
-          <w:numId w:val="6"/>
-        </w:numPr>
-        <w:autoSpaceDE w:val="0"/>
-        <w:autoSpaceDN w:val="0"/>
-        <w:adjustRightInd w:val="0"/>
-        <w:spacing w:after="0" w:line="240" w:lineRule="auto"/>
-        <w:rPr>
-          <w:rFonts w:ascii="Verdana" w:hAnsi="Verdana" w:cs="NimbusRomNo9L-Regu"/>
-          <w:sz w:val="20"/>
-          <w:szCs w:val="20"/>
-        </w:rPr>
-      </w:pPr>
-      <w:r>
-        <w:rPr>
-          <w:rFonts w:ascii="Verdana" w:hAnsi="Verdana" w:cs="NimbusRomNo9L-Regu"/>
-          <w:sz w:val="20"/>
-          <w:szCs w:val="20"/>
-        </w:rPr>
-        <w:t>Stub</w:t>
-      </w:r>
-    </w:p>
-    <w:p>
-      <w:pPr>
-        <w:pStyle w:val="ListParagraph"/>
-        <w:numPr>
-          <w:ilvl w:val="1"/>
-          <w:numId w:val="6"/>
-        </w:numPr>
-        <w:autoSpaceDE w:val="0"/>
-        <w:autoSpaceDN w:val="0"/>
-        <w:adjustRightInd w:val="0"/>
-        <w:spacing w:after="0" w:line="240" w:lineRule="auto"/>
-        <w:rPr>
-          <w:rFonts w:ascii="Verdana" w:hAnsi="Verdana" w:cs="NimbusRomNo9L-Regu"/>
-          <w:sz w:val="20"/>
-          <w:szCs w:val="20"/>
-        </w:rPr>
-      </w:pPr>
+          <w:numId w:val="8"/>
+        </w:numPr>
+        <w:autoSpaceDE w:val="0"/>
+        <w:autoSpaceDN w:val="0"/>
+        <w:adjustRightInd w:val="0"/>
+        <w:spacing w:after="0" w:line="240" w:lineRule="auto"/>
+        <w:rPr>
+          <w:rFonts w:ascii="Verdana" w:hAnsi="Verdana" w:cs="NimbusRomNo9L-Regu"/>
+          <w:sz w:val="20"/>
+          <w:szCs w:val="20"/>
+        </w:rPr>
+      </w:pPr>
+      <w:r>
+        <w:rPr>
+          <w:rFonts w:ascii="Verdana" w:hAnsi="Verdana" w:cs="NimbusRomNo9L-Regu"/>
+          <w:sz w:val="20"/>
+          <w:szCs w:val="20"/>
+        </w:rPr>
+        <w:t xml:space="preserve">public T </w:t>
+      </w:r>
       <w:proofErr w:type="spellStart"/>
       <w:proofErr w:type="gramStart"/>
       <w:r>
@@ -2607,7 +3218,7 @@
           <w:sz w:val="20"/>
           <w:szCs w:val="20"/>
         </w:rPr>
-        <w:t>doThrow</w:t>
+        <w:t>getValue</w:t>
       </w:r>
       <w:proofErr w:type="spellEnd"/>
       <w:r>
@@ -2633,18 +3244,26 @@
         <w:pStyle w:val="ListParagraph"/>
         <w:numPr>
           <w:ilvl w:val="1"/>
-          <w:numId w:val="6"/>
-        </w:numPr>
-        <w:autoSpaceDE w:val="0"/>
-        <w:autoSpaceDN w:val="0"/>
-        <w:adjustRightInd w:val="0"/>
-        <w:spacing w:after="0" w:line="240" w:lineRule="auto"/>
-        <w:rPr>
-          <w:rFonts w:ascii="Verdana" w:hAnsi="Verdana" w:cs="NimbusRomNo9L-Regu"/>
-          <w:sz w:val="20"/>
-          <w:szCs w:val="20"/>
-        </w:rPr>
-      </w:pPr>
+          <w:numId w:val="8"/>
+        </w:numPr>
+        <w:autoSpaceDE w:val="0"/>
+        <w:autoSpaceDN w:val="0"/>
+        <w:adjustRightInd w:val="0"/>
+        <w:spacing w:after="0" w:line="240" w:lineRule="auto"/>
+        <w:rPr>
+          <w:rFonts w:ascii="Verdana" w:hAnsi="Verdana" w:cs="NimbusRomNo9L-Regu"/>
+          <w:sz w:val="20"/>
+          <w:szCs w:val="20"/>
+        </w:rPr>
+      </w:pPr>
+      <w:r>
+        <w:rPr>
+          <w:rFonts w:ascii="Verdana" w:hAnsi="Verdana" w:cs="NimbusRomNo9L-Regu"/>
+          <w:sz w:val="20"/>
+          <w:szCs w:val="20"/>
+        </w:rPr>
+        <w:t xml:space="preserve">public </w:t>
+      </w:r>
       <w:proofErr w:type="spellStart"/>
       <w:proofErr w:type="gramStart"/>
       <w:r>
@@ -2653,7 +3272,16 @@
           <w:sz w:val="20"/>
           <w:szCs w:val="20"/>
         </w:rPr>
-        <w:t>doAnswer</w:t>
+        <w:t>java.util</w:t>
+      </w:r>
+      <w:proofErr w:type="gramEnd"/>
+      <w:r>
+        <w:rPr>
+          <w:rFonts w:ascii="Verdana" w:hAnsi="Verdana" w:cs="NimbusRomNo9L-Regu"/>
+          <w:sz w:val="20"/>
+          <w:szCs w:val="20"/>
+        </w:rPr>
+        <w:t>.List</w:t>
       </w:r>
       <w:proofErr w:type="spellEnd"/>
       <w:r>
@@ -2662,44 +3290,16 @@
           <w:sz w:val="20"/>
           <w:szCs w:val="20"/>
         </w:rPr>
-        <w:t>(</w:t>
-      </w:r>
-      <w:proofErr w:type="gramEnd"/>
-      <w:r>
-        <w:rPr>
-          <w:rFonts w:ascii="Verdana" w:hAnsi="Verdana" w:cs="NimbusRomNo9L-Regu"/>
-          <w:sz w:val="20"/>
-          <w:szCs w:val="20"/>
-        </w:rPr>
-        <w:t>)</w:t>
-      </w:r>
-    </w:p>
-    <w:p>
-      <w:pPr>
-        <w:pStyle w:val="ListParagraph"/>
-        <w:numPr>
-          <w:ilvl w:val="1"/>
-          <w:numId w:val="6"/>
-        </w:numPr>
-        <w:autoSpaceDE w:val="0"/>
-        <w:autoSpaceDN w:val="0"/>
-        <w:adjustRightInd w:val="0"/>
-        <w:spacing w:after="0" w:line="240" w:lineRule="auto"/>
-        <w:rPr>
-          <w:rFonts w:ascii="Verdana" w:hAnsi="Verdana" w:cs="NimbusRomNo9L-Regu"/>
-          <w:sz w:val="20"/>
-          <w:szCs w:val="20"/>
-        </w:rPr>
-      </w:pPr>
+        <w:t xml:space="preserve">&lt;T&gt; </w:t>
+      </w:r>
       <w:proofErr w:type="spellStart"/>
-      <w:proofErr w:type="gramStart"/>
-      <w:r>
-        <w:rPr>
-          <w:rFonts w:ascii="Verdana" w:hAnsi="Verdana" w:cs="NimbusRomNo9L-Regu"/>
-          <w:sz w:val="20"/>
-          <w:szCs w:val="20"/>
-        </w:rPr>
-        <w:t>doNothing</w:t>
+      <w:r>
+        <w:rPr>
+          <w:rFonts w:ascii="Verdana" w:hAnsi="Verdana" w:cs="NimbusRomNo9L-Regu"/>
+          <w:sz w:val="20"/>
+          <w:szCs w:val="20"/>
+        </w:rPr>
+        <w:t>getAllValues</w:t>
       </w:r>
       <w:proofErr w:type="spellEnd"/>
       <w:r>
@@ -2708,327 +3308,7 @@
           <w:sz w:val="20"/>
           <w:szCs w:val="20"/>
         </w:rPr>
-        <w:t>(</w:t>
-      </w:r>
-      <w:proofErr w:type="gramEnd"/>
-      <w:r>
-        <w:rPr>
-          <w:rFonts w:ascii="Verdana" w:hAnsi="Verdana" w:cs="NimbusRomNo9L-Regu"/>
-          <w:sz w:val="20"/>
-          <w:szCs w:val="20"/>
-        </w:rPr>
-        <w:t>)</w:t>
-      </w:r>
-    </w:p>
-    <w:p>
-      <w:pPr>
-        <w:pStyle w:val="ListParagraph"/>
-        <w:numPr>
-          <w:ilvl w:val="2"/>
-          <w:numId w:val="6"/>
-        </w:numPr>
-        <w:autoSpaceDE w:val="0"/>
-        <w:autoSpaceDN w:val="0"/>
-        <w:adjustRightInd w:val="0"/>
-        <w:spacing w:after="0" w:line="240" w:lineRule="auto"/>
-        <w:rPr>
-          <w:rFonts w:ascii="Verdana" w:hAnsi="Verdana" w:cs="NimbusRomNo9L-Regu"/>
-          <w:sz w:val="20"/>
-          <w:szCs w:val="20"/>
-          <w:highlight w:val="yellow"/>
-        </w:rPr>
-      </w:pPr>
-      <w:r>
-        <w:rPr>
-          <w:rFonts w:ascii="Verdana" w:hAnsi="Verdana" w:cs="NimbusRomNo9L-Regu"/>
-          <w:sz w:val="20"/>
-          <w:szCs w:val="20"/>
-          <w:highlight w:val="yellow"/>
-        </w:rPr>
-        <w:t>Stubbing con</w:t>
-      </w:r>
-      <w:r>
-        <w:rPr>
-          <w:rFonts w:ascii="Verdana" w:hAnsi="Verdana" w:cs="NimbusRomNo9L-Regu"/>
-          <w:sz w:val="20"/>
-          <w:szCs w:val="20"/>
-          <w:highlight w:val="yellow"/>
-        </w:rPr>
-        <w:t>secutive calls on a void method</w:t>
-      </w:r>
-    </w:p>
-    <w:p>
-      <w:pPr>
-        <w:pStyle w:val="ListParagraph"/>
-        <w:numPr>
-          <w:ilvl w:val="2"/>
-          <w:numId w:val="6"/>
-        </w:numPr>
-        <w:autoSpaceDE w:val="0"/>
-        <w:autoSpaceDN w:val="0"/>
-        <w:adjustRightInd w:val="0"/>
-        <w:spacing w:after="0" w:line="240" w:lineRule="auto"/>
-        <w:rPr>
-          <w:rFonts w:ascii="Verdana" w:hAnsi="Verdana" w:cs="NimbusRomNo9L-Regu"/>
-          <w:sz w:val="20"/>
-          <w:szCs w:val="20"/>
-        </w:rPr>
-      </w:pPr>
-      <w:r>
-        <w:rPr>
-          <w:rFonts w:ascii="Verdana" w:hAnsi="Verdana" w:cs="NimbusRomNo9L-Regu"/>
-          <w:sz w:val="20"/>
-          <w:szCs w:val="20"/>
-        </w:rPr>
-        <w:t xml:space="preserve">When you spy real </w:t>
-      </w:r>
-      <w:r>
-        <w:rPr>
-          <w:rFonts w:ascii="Verdana" w:hAnsi="Verdana" w:cs="NimbusRomNo9L-Regu"/>
-          <w:sz w:val="20"/>
-          <w:szCs w:val="20"/>
-        </w:rPr>
-        <w:t>objects,</w:t>
-      </w:r>
-      <w:r>
-        <w:rPr>
-          <w:rFonts w:ascii="Verdana" w:hAnsi="Verdana" w:cs="NimbusRomNo9L-Regu"/>
-          <w:sz w:val="20"/>
-          <w:szCs w:val="20"/>
-        </w:rPr>
-        <w:t xml:space="preserve"> and you wan</w:t>
-      </w:r>
-      <w:r>
-        <w:rPr>
-          <w:rFonts w:ascii="Verdana" w:hAnsi="Verdana" w:cs="NimbusRomNo9L-Regu"/>
-          <w:sz w:val="20"/>
-          <w:szCs w:val="20"/>
-        </w:rPr>
-        <w:t xml:space="preserve">t the void method to do </w:t>
-      </w:r>
-      <w:r>
-        <w:rPr>
-          <w:rFonts w:ascii="Verdana" w:hAnsi="Verdana" w:cs="NimbusRomNo9L-Regu"/>
-          <w:sz w:val="20"/>
-          <w:szCs w:val="20"/>
-        </w:rPr>
-        <w:t>nothing.</w:t>
-      </w:r>
-    </w:p>
-    <w:p>
-      <w:pPr>
-        <w:autoSpaceDE w:val="0"/>
-        <w:autoSpaceDN w:val="0"/>
-        <w:adjustRightInd w:val="0"/>
-        <w:spacing w:after="0" w:line="240" w:lineRule="auto"/>
-        <w:ind w:left="720"/>
-        <w:rPr>
-          <w:rFonts w:ascii="Verdana" w:hAnsi="Verdana" w:cs="NimbusRomNo9L-Regu"/>
-          <w:sz w:val="20"/>
-          <w:szCs w:val="20"/>
-        </w:rPr>
-      </w:pPr>
-    </w:p>
-    <w:p>
-      <w:pPr>
-        <w:autoSpaceDE w:val="0"/>
-        <w:autoSpaceDN w:val="0"/>
-        <w:adjustRightInd w:val="0"/>
-        <w:spacing w:after="0" w:line="240" w:lineRule="auto"/>
-        <w:rPr>
-          <w:rFonts w:ascii="Verdana" w:hAnsi="Verdana" w:cs="NimbusRomNo9L-Medi"/>
-          <w:b/>
-          <w:sz w:val="24"/>
-          <w:szCs w:val="20"/>
-        </w:rPr>
-      </w:pPr>
-      <w:r>
-        <w:rPr>
-          <w:rFonts w:ascii="Verdana" w:hAnsi="Verdana" w:cs="NimbusRomNo9L-Medi"/>
-          <w:b/>
-          <w:sz w:val="24"/>
-          <w:szCs w:val="20"/>
-        </w:rPr>
-        <w:t>Module 7: Spring Test Mock Example</w:t>
-      </w:r>
-    </w:p>
-    <w:p>
-      <w:pPr>
-        <w:pStyle w:val="ListParagraph"/>
-        <w:numPr>
-          <w:ilvl w:val="0"/>
-          <w:numId w:val="7"/>
-        </w:numPr>
-        <w:autoSpaceDE w:val="0"/>
-        <w:autoSpaceDN w:val="0"/>
-        <w:adjustRightInd w:val="0"/>
-        <w:spacing w:after="0" w:line="240" w:lineRule="auto"/>
-        <w:rPr>
-          <w:rFonts w:ascii="Verdana" w:hAnsi="Verdana" w:cs="NimbusRomNo9L-Regu"/>
-          <w:sz w:val="20"/>
-          <w:szCs w:val="20"/>
-        </w:rPr>
-      </w:pPr>
-      <w:r>
-        <w:rPr>
-          <w:rFonts w:ascii="Verdana" w:hAnsi="Verdana" w:cs="NimbusRomNo9L-Regu"/>
-          <w:sz w:val="20"/>
-          <w:szCs w:val="20"/>
-        </w:rPr>
-        <w:t>Introduction</w:t>
-      </w:r>
-    </w:p>
-    <w:p>
-      <w:pPr>
-        <w:pStyle w:val="ListParagraph"/>
-        <w:numPr>
-          <w:ilvl w:val="0"/>
-          <w:numId w:val="7"/>
-        </w:numPr>
-        <w:autoSpaceDE w:val="0"/>
-        <w:autoSpaceDN w:val="0"/>
-        <w:adjustRightInd w:val="0"/>
-        <w:spacing w:after="0" w:line="240" w:lineRule="auto"/>
-        <w:rPr>
-          <w:rFonts w:ascii="Verdana" w:hAnsi="Verdana" w:cs="NimbusRomNo9L-Regu"/>
-          <w:sz w:val="20"/>
-          <w:szCs w:val="20"/>
-        </w:rPr>
-      </w:pPr>
-      <w:r>
-        <w:rPr>
-          <w:rFonts w:ascii="Verdana" w:hAnsi="Verdana" w:cs="NimbusRomNo9L-Regu"/>
-          <w:sz w:val="20"/>
-          <w:szCs w:val="20"/>
-        </w:rPr>
-        <w:t>Creating a project</w:t>
-      </w:r>
-    </w:p>
-    <w:p>
-      <w:pPr>
-        <w:pStyle w:val="ListParagraph"/>
-        <w:numPr>
-          <w:ilvl w:val="1"/>
-          <w:numId w:val="7"/>
-        </w:numPr>
-        <w:autoSpaceDE w:val="0"/>
-        <w:autoSpaceDN w:val="0"/>
-        <w:adjustRightInd w:val="0"/>
-        <w:spacing w:after="0" w:line="240" w:lineRule="auto"/>
-        <w:rPr>
-          <w:rFonts w:ascii="Verdana" w:hAnsi="Verdana" w:cs="NimbusRomNo9L-Regu"/>
-          <w:sz w:val="20"/>
-          <w:szCs w:val="20"/>
-        </w:rPr>
-      </w:pPr>
-      <w:r>
-        <w:rPr>
-          <w:rFonts w:ascii="Verdana" w:hAnsi="Verdana" w:cs="NimbusRomNo9L-Regu"/>
-          <w:sz w:val="20"/>
-          <w:szCs w:val="20"/>
-        </w:rPr>
-        <w:t>Dependencies</w:t>
-      </w:r>
-    </w:p>
-    <w:p>
-      <w:pPr>
-        <w:pStyle w:val="ListParagraph"/>
-        <w:numPr>
-          <w:ilvl w:val="0"/>
-          <w:numId w:val="7"/>
-        </w:numPr>
-        <w:autoSpaceDE w:val="0"/>
-        <w:autoSpaceDN w:val="0"/>
-        <w:adjustRightInd w:val="0"/>
-        <w:spacing w:after="0" w:line="240" w:lineRule="auto"/>
-        <w:rPr>
-          <w:rFonts w:ascii="Verdana" w:hAnsi="Verdana" w:cs="NimbusRomNo9L-Regu"/>
-          <w:sz w:val="20"/>
-          <w:szCs w:val="20"/>
-          <w:highlight w:val="yellow"/>
-        </w:rPr>
-      </w:pPr>
-      <w:r>
-        <w:rPr>
-          <w:rFonts w:ascii="Verdana" w:hAnsi="Verdana" w:cs="NimbusRomNo9L-Regu"/>
-          <w:sz w:val="20"/>
-          <w:szCs w:val="20"/>
-          <w:highlight w:val="yellow"/>
-        </w:rPr>
-        <w:t xml:space="preserve">Applying Mockito for testing microservices and distributed systems </w:t>
-      </w:r>
-    </w:p>
-    <w:p>
-      <w:pPr>
-        <w:pStyle w:val="ListParagraph"/>
-        <w:numPr>
-          <w:ilvl w:val="0"/>
-          <w:numId w:val="7"/>
-        </w:numPr>
-        <w:autoSpaceDE w:val="0"/>
-        <w:autoSpaceDN w:val="0"/>
-        <w:adjustRightInd w:val="0"/>
-        <w:spacing w:after="0" w:line="240" w:lineRule="auto"/>
-        <w:rPr>
-          <w:rFonts w:ascii="Verdana" w:hAnsi="Verdana" w:cs="NimbusRomNo9L-Regu"/>
-          <w:sz w:val="20"/>
-          <w:szCs w:val="20"/>
-        </w:rPr>
-      </w:pPr>
-      <w:r>
-        <w:rPr>
-          <w:rFonts w:ascii="Verdana" w:hAnsi="Verdana" w:cs="NimbusRomNo9L-Regu"/>
-          <w:sz w:val="20"/>
-          <w:szCs w:val="20"/>
-        </w:rPr>
-        <w:t>Mocking and verifying interactions with external dependencies and APIs.</w:t>
-      </w:r>
-    </w:p>
-    <w:p>
-      <w:pPr>
-        <w:autoSpaceDE w:val="0"/>
-        <w:autoSpaceDN w:val="0"/>
-        <w:adjustRightInd w:val="0"/>
-        <w:spacing w:after="0" w:line="240" w:lineRule="auto"/>
-        <w:rPr>
-          <w:rFonts w:ascii="Verdana" w:hAnsi="Verdana" w:cs="NimbusRomNo9L-Regu"/>
-          <w:sz w:val="20"/>
-          <w:szCs w:val="20"/>
-        </w:rPr>
-      </w:pPr>
-    </w:p>
-    <w:p>
-      <w:pPr>
-        <w:autoSpaceDE w:val="0"/>
-        <w:autoSpaceDN w:val="0"/>
-        <w:adjustRightInd w:val="0"/>
-        <w:spacing w:after="0" w:line="240" w:lineRule="auto"/>
-        <w:rPr>
-          <w:rFonts w:ascii="Verdana" w:hAnsi="Verdana" w:cs="NimbusRomNo9L-Medi"/>
-          <w:b/>
-          <w:sz w:val="24"/>
-          <w:szCs w:val="20"/>
-          <w:highlight w:val="yellow"/>
-        </w:rPr>
-      </w:pPr>
-      <w:r>
-        <w:rPr>
-          <w:rFonts w:ascii="Verdana" w:hAnsi="Verdana" w:cs="NimbusRomNo9L-Medi"/>
-          <w:b/>
-          <w:sz w:val="24"/>
-          <w:szCs w:val="20"/>
-        </w:rPr>
-        <w:t xml:space="preserve">Module 8: </w:t>
-      </w:r>
-      <w:r>
-        <w:rPr>
-          <w:rFonts w:ascii="Verdana" w:hAnsi="Verdana" w:cs="NimbusRomNo9L-Medi"/>
-          <w:b/>
-          <w:sz w:val="24"/>
-          <w:szCs w:val="20"/>
-          <w:highlight w:val="yellow"/>
-        </w:rPr>
-        <w:t>Mockito Captor Example</w:t>
+        <w:t>()</w:t>
       </w:r>
     </w:p>
     <w:p>
@@ -3046,17 +3326,15 @@
           <w:rFonts w:ascii="Verdana" w:hAnsi="Verdana" w:cs="NimbusRomNo9L-Regu"/>
           <w:sz w:val="20"/>
           <w:szCs w:val="20"/>
-          <w:highlight w:val="yellow"/>
-        </w:rPr>
-      </w:pPr>
-      <w:r>
-        <w:rPr>
-          <w:rFonts w:ascii="Verdana" w:hAnsi="Verdana" w:cs="NimbusRomNo9L-Regu"/>
-          <w:sz w:val="20"/>
-          <w:szCs w:val="20"/>
-          <w:highlight w:val="yellow"/>
-        </w:rPr>
-        <w:t>Introduction</w:t>
+        </w:rPr>
+      </w:pPr>
+      <w:r>
+        <w:rPr>
+          <w:rFonts w:ascii="Verdana" w:hAnsi="Verdana" w:cs="NimbusRomNo9L-Regu"/>
+          <w:sz w:val="20"/>
+          <w:szCs w:val="20"/>
+        </w:rPr>
+        <w:t>Captor annotation</w:t>
       </w:r>
     </w:p>
     <w:p>
@@ -3074,17 +3352,15 @@
           <w:rFonts w:ascii="Verdana" w:hAnsi="Verdana" w:cs="NimbusRomNo9L-Regu"/>
           <w:sz w:val="20"/>
           <w:szCs w:val="20"/>
-          <w:highlight w:val="yellow"/>
-        </w:rPr>
-      </w:pPr>
-      <w:r>
-        <w:rPr>
-          <w:rFonts w:ascii="Verdana" w:hAnsi="Verdana" w:cs="NimbusRomNo9L-Regu"/>
-          <w:sz w:val="20"/>
-          <w:szCs w:val="20"/>
-          <w:highlight w:val="yellow"/>
-        </w:rPr>
-        <w:t>Creating a project</w:t>
+        </w:rPr>
+      </w:pPr>
+      <w:r>
+        <w:rPr>
+          <w:rFonts w:ascii="Verdana" w:hAnsi="Verdana" w:cs="NimbusRomNo9L-Regu"/>
+          <w:sz w:val="20"/>
+          <w:szCs w:val="20"/>
+        </w:rPr>
+        <w:t>Code</w:t>
       </w:r>
     </w:p>
     <w:p>
@@ -3102,352 +3378,13 @@
           <w:rFonts w:ascii="Verdana" w:hAnsi="Verdana" w:cs="NimbusRomNo9L-Regu"/>
           <w:sz w:val="20"/>
           <w:szCs w:val="20"/>
-          <w:highlight w:val="yellow"/>
-        </w:rPr>
-      </w:pPr>
-      <w:r>
-        <w:rPr>
-          <w:rFonts w:ascii="Verdana" w:hAnsi="Verdana" w:cs="NimbusRomNo9L-Regu"/>
-          <w:sz w:val="20"/>
-          <w:szCs w:val="20"/>
-          <w:highlight w:val="yellow"/>
-        </w:rPr>
-        <w:t>Dependencies</w:t>
-      </w:r>
-    </w:p>
-    <w:p>
-      <w:pPr>
-        <w:pStyle w:val="ListParagraph"/>
-        <w:numPr>
-          <w:ilvl w:val="0"/>
-          <w:numId w:val="8"/>
-        </w:numPr>
-        <w:autoSpaceDE w:val="0"/>
-        <w:autoSpaceDN w:val="0"/>
-        <w:adjustRightInd w:val="0"/>
-        <w:spacing w:after="0" w:line="240" w:lineRule="auto"/>
-        <w:rPr>
-          <w:rFonts w:ascii="Verdana" w:hAnsi="Verdana" w:cs="NimbusRomNo9L-Regu"/>
-          <w:sz w:val="20"/>
-          <w:szCs w:val="20"/>
-          <w:highlight w:val="yellow"/>
-        </w:rPr>
-      </w:pPr>
-      <w:proofErr w:type="spellStart"/>
-      <w:r>
-        <w:rPr>
-          <w:rFonts w:ascii="Verdana" w:hAnsi="Verdana" w:cs="NimbusRomNo9L-Regu"/>
-          <w:sz w:val="20"/>
-          <w:szCs w:val="20"/>
-          <w:highlight w:val="yellow"/>
-        </w:rPr>
-        <w:t>ArgumentCaptor</w:t>
-      </w:r>
-      <w:proofErr w:type="spellEnd"/>
-      <w:r>
-        <w:rPr>
-          <w:rFonts w:ascii="Verdana" w:hAnsi="Verdana" w:cs="NimbusRomNo9L-Regu"/>
-          <w:sz w:val="20"/>
-          <w:szCs w:val="20"/>
-          <w:highlight w:val="yellow"/>
-        </w:rPr>
-        <w:t xml:space="preserve"> class</w:t>
-      </w:r>
-    </w:p>
-    <w:p>
-      <w:pPr>
-        <w:pStyle w:val="ListParagraph"/>
-        <w:numPr>
-          <w:ilvl w:val="0"/>
-          <w:numId w:val="8"/>
-        </w:numPr>
-        <w:autoSpaceDE w:val="0"/>
-        <w:autoSpaceDN w:val="0"/>
-        <w:adjustRightInd w:val="0"/>
-        <w:spacing w:after="0" w:line="240" w:lineRule="auto"/>
-        <w:rPr>
-          <w:rFonts w:ascii="Verdana" w:hAnsi="Verdana" w:cs="NimbusRomNo9L-Regu"/>
-          <w:sz w:val="20"/>
-          <w:szCs w:val="20"/>
-          <w:highlight w:val="yellow"/>
-        </w:rPr>
-      </w:pPr>
-      <w:r>
-        <w:rPr>
-          <w:rFonts w:ascii="Verdana" w:hAnsi="Verdana" w:cs="NimbusRomNo9L-Regu"/>
-          <w:sz w:val="20"/>
-          <w:szCs w:val="20"/>
-          <w:highlight w:val="yellow"/>
-        </w:rPr>
-        <w:t>Methods</w:t>
-      </w:r>
-    </w:p>
-    <w:p>
-      <w:pPr>
-        <w:pStyle w:val="ListParagraph"/>
-        <w:numPr>
-          <w:ilvl w:val="1"/>
-          <w:numId w:val="8"/>
-        </w:numPr>
-        <w:autoSpaceDE w:val="0"/>
-        <w:autoSpaceDN w:val="0"/>
-        <w:adjustRightInd w:val="0"/>
-        <w:spacing w:after="0" w:line="240" w:lineRule="auto"/>
-        <w:rPr>
-          <w:rFonts w:ascii="Verdana" w:hAnsi="Verdana" w:cs="NimbusRomNo9L-Regu"/>
-          <w:sz w:val="20"/>
-          <w:szCs w:val="20"/>
-          <w:highlight w:val="yellow"/>
-        </w:rPr>
-      </w:pPr>
-      <w:r>
-        <w:rPr>
-          <w:rFonts w:ascii="Verdana" w:hAnsi="Verdana" w:cs="NimbusRomNo9L-Regu"/>
-          <w:sz w:val="20"/>
-          <w:szCs w:val="20"/>
-          <w:highlight w:val="yellow"/>
-        </w:rPr>
-        <w:t xml:space="preserve">public T </w:t>
-      </w:r>
-      <w:proofErr w:type="gramStart"/>
-      <w:r>
-        <w:rPr>
-          <w:rFonts w:ascii="Verdana" w:hAnsi="Verdana" w:cs="NimbusRomNo9L-Regu"/>
-          <w:sz w:val="20"/>
-          <w:szCs w:val="20"/>
-          <w:highlight w:val="yellow"/>
-        </w:rPr>
-        <w:t>capture(</w:t>
-      </w:r>
-      <w:proofErr w:type="gramEnd"/>
-      <w:r>
-        <w:rPr>
-          <w:rFonts w:ascii="Verdana" w:hAnsi="Verdana" w:cs="NimbusRomNo9L-Regu"/>
-          <w:sz w:val="20"/>
-          <w:szCs w:val="20"/>
-          <w:highlight w:val="yellow"/>
-        </w:rPr>
-        <w:t>)</w:t>
-      </w:r>
-    </w:p>
-    <w:p>
-      <w:pPr>
-        <w:pStyle w:val="ListParagraph"/>
-        <w:numPr>
-          <w:ilvl w:val="1"/>
-          <w:numId w:val="8"/>
-        </w:numPr>
-        <w:autoSpaceDE w:val="0"/>
-        <w:autoSpaceDN w:val="0"/>
-        <w:adjustRightInd w:val="0"/>
-        <w:spacing w:after="0" w:line="240" w:lineRule="auto"/>
-        <w:rPr>
-          <w:rFonts w:ascii="Verdana" w:hAnsi="Verdana" w:cs="NimbusRomNo9L-Regu"/>
-          <w:sz w:val="20"/>
-          <w:szCs w:val="20"/>
-          <w:highlight w:val="yellow"/>
-        </w:rPr>
-      </w:pPr>
-      <w:r>
-        <w:rPr>
-          <w:rFonts w:ascii="Verdana" w:hAnsi="Verdana" w:cs="NimbusRomNo9L-Regu"/>
-          <w:sz w:val="20"/>
-          <w:szCs w:val="20"/>
-          <w:highlight w:val="yellow"/>
-        </w:rPr>
-        <w:t xml:space="preserve">public T </w:t>
-      </w:r>
-      <w:proofErr w:type="spellStart"/>
-      <w:proofErr w:type="gramStart"/>
-      <w:r>
-        <w:rPr>
-          <w:rFonts w:ascii="Verdana" w:hAnsi="Verdana" w:cs="NimbusRomNo9L-Regu"/>
-          <w:sz w:val="20"/>
-          <w:szCs w:val="20"/>
-          <w:highlight w:val="yellow"/>
-        </w:rPr>
-        <w:t>getValue</w:t>
-      </w:r>
-      <w:proofErr w:type="spellEnd"/>
-      <w:r>
-        <w:rPr>
-          <w:rFonts w:ascii="Verdana" w:hAnsi="Verdana" w:cs="NimbusRomNo9L-Regu"/>
-          <w:sz w:val="20"/>
-          <w:szCs w:val="20"/>
-          <w:highlight w:val="yellow"/>
-        </w:rPr>
-        <w:t>(</w:t>
-      </w:r>
-      <w:proofErr w:type="gramEnd"/>
-      <w:r>
-        <w:rPr>
-          <w:rFonts w:ascii="Verdana" w:hAnsi="Verdana" w:cs="NimbusRomNo9L-Regu"/>
-          <w:sz w:val="20"/>
-          <w:szCs w:val="20"/>
-          <w:highlight w:val="yellow"/>
-        </w:rPr>
-        <w:t>)</w:t>
-      </w:r>
-    </w:p>
-    <w:p>
-      <w:pPr>
-        <w:pStyle w:val="ListParagraph"/>
-        <w:numPr>
-          <w:ilvl w:val="1"/>
-          <w:numId w:val="8"/>
-        </w:numPr>
-        <w:autoSpaceDE w:val="0"/>
-        <w:autoSpaceDN w:val="0"/>
-        <w:adjustRightInd w:val="0"/>
-        <w:spacing w:after="0" w:line="240" w:lineRule="auto"/>
-        <w:rPr>
-          <w:rFonts w:ascii="Verdana" w:hAnsi="Verdana" w:cs="NimbusRomNo9L-Regu"/>
-          <w:sz w:val="20"/>
-          <w:szCs w:val="20"/>
-          <w:highlight w:val="yellow"/>
-        </w:rPr>
-      </w:pPr>
-      <w:r>
-        <w:rPr>
-          <w:rFonts w:ascii="Verdana" w:hAnsi="Verdana" w:cs="NimbusRomNo9L-Regu"/>
-          <w:sz w:val="20"/>
-          <w:szCs w:val="20"/>
-          <w:highlight w:val="yellow"/>
-        </w:rPr>
-        <w:t xml:space="preserve">public </w:t>
-      </w:r>
-      <w:proofErr w:type="spellStart"/>
-      <w:proofErr w:type="gramStart"/>
-      <w:r>
-        <w:rPr>
-          <w:rFonts w:ascii="Verdana" w:hAnsi="Verdana" w:cs="NimbusRomNo9L-Regu"/>
-          <w:sz w:val="20"/>
-          <w:szCs w:val="20"/>
-          <w:highlight w:val="yellow"/>
-        </w:rPr>
-        <w:t>java.util</w:t>
-      </w:r>
-      <w:proofErr w:type="gramEnd"/>
-      <w:r>
-        <w:rPr>
-          <w:rFonts w:ascii="Verdana" w:hAnsi="Verdana" w:cs="NimbusRomNo9L-Regu"/>
-          <w:sz w:val="20"/>
-          <w:szCs w:val="20"/>
-          <w:highlight w:val="yellow"/>
-        </w:rPr>
-        <w:t>.List</w:t>
-      </w:r>
-      <w:proofErr w:type="spellEnd"/>
-      <w:r>
-        <w:rPr>
-          <w:rFonts w:ascii="Verdana" w:hAnsi="Verdana" w:cs="NimbusRomNo9L-Regu"/>
-          <w:sz w:val="20"/>
-          <w:szCs w:val="20"/>
-          <w:highlight w:val="yellow"/>
-        </w:rPr>
-        <w:t xml:space="preserve">&lt;T&gt; </w:t>
-      </w:r>
-      <w:proofErr w:type="spellStart"/>
-      <w:r>
-        <w:rPr>
-          <w:rFonts w:ascii="Verdana" w:hAnsi="Verdana" w:cs="NimbusRomNo9L-Regu"/>
-          <w:sz w:val="20"/>
-          <w:szCs w:val="20"/>
-          <w:highlight w:val="yellow"/>
-        </w:rPr>
-        <w:t>getAllValues</w:t>
-      </w:r>
-      <w:proofErr w:type="spellEnd"/>
-      <w:r>
-        <w:rPr>
-          <w:rFonts w:ascii="Verdana" w:hAnsi="Verdana" w:cs="NimbusRomNo9L-Regu"/>
-          <w:sz w:val="20"/>
-          <w:szCs w:val="20"/>
-          <w:highlight w:val="yellow"/>
-        </w:rPr>
-        <w:t>()</w:t>
-      </w:r>
-    </w:p>
-    <w:p>
-      <w:pPr>
-        <w:pStyle w:val="ListParagraph"/>
-        <w:numPr>
-          <w:ilvl w:val="0"/>
-          <w:numId w:val="8"/>
-        </w:numPr>
-        <w:autoSpaceDE w:val="0"/>
-        <w:autoSpaceDN w:val="0"/>
-        <w:adjustRightInd w:val="0"/>
-        <w:spacing w:after="0" w:line="240" w:lineRule="auto"/>
-        <w:rPr>
-          <w:rFonts w:ascii="Verdana" w:hAnsi="Verdana" w:cs="NimbusRomNo9L-Regu"/>
-          <w:sz w:val="20"/>
-          <w:szCs w:val="20"/>
-          <w:highlight w:val="yellow"/>
-        </w:rPr>
-      </w:pPr>
-      <w:r>
-        <w:rPr>
-          <w:rFonts w:ascii="Verdana" w:hAnsi="Verdana" w:cs="NimbusRomNo9L-Regu"/>
-          <w:sz w:val="20"/>
-          <w:szCs w:val="20"/>
-          <w:highlight w:val="yellow"/>
-        </w:rPr>
-        <w:t>Captor annotation</w:t>
-      </w:r>
-    </w:p>
-    <w:p>
-      <w:pPr>
-        <w:pStyle w:val="ListParagraph"/>
-        <w:numPr>
-          <w:ilvl w:val="0"/>
-          <w:numId w:val="8"/>
-        </w:numPr>
-        <w:autoSpaceDE w:val="0"/>
-        <w:autoSpaceDN w:val="0"/>
-        <w:adjustRightInd w:val="0"/>
-        <w:spacing w:after="0" w:line="240" w:lineRule="auto"/>
-        <w:rPr>
-          <w:rFonts w:ascii="Verdana" w:hAnsi="Verdana" w:cs="NimbusRomNo9L-Regu"/>
-          <w:sz w:val="20"/>
-          <w:szCs w:val="20"/>
-          <w:highlight w:val="yellow"/>
-        </w:rPr>
-      </w:pPr>
-      <w:r>
-        <w:rPr>
-          <w:rFonts w:ascii="Verdana" w:hAnsi="Verdana" w:cs="NimbusRomNo9L-Regu"/>
-          <w:sz w:val="20"/>
-          <w:szCs w:val="20"/>
-          <w:highlight w:val="yellow"/>
-        </w:rPr>
-        <w:t>Code</w:t>
-      </w:r>
-    </w:p>
-    <w:p>
-      <w:pPr>
-        <w:pStyle w:val="ListParagraph"/>
-        <w:numPr>
-          <w:ilvl w:val="1"/>
-          <w:numId w:val="8"/>
-        </w:numPr>
-        <w:autoSpaceDE w:val="0"/>
-        <w:autoSpaceDN w:val="0"/>
-        <w:adjustRightInd w:val="0"/>
-        <w:spacing w:after="0" w:line="240" w:lineRule="auto"/>
-        <w:rPr>
-          <w:rFonts w:ascii="Verdana" w:hAnsi="Verdana" w:cs="NimbusRomNo9L-Regu"/>
-          <w:sz w:val="20"/>
-          <w:szCs w:val="20"/>
-          <w:highlight w:val="yellow"/>
-        </w:rPr>
-      </w:pPr>
-      <w:r>
-        <w:rPr>
-          <w:rFonts w:ascii="Verdana" w:hAnsi="Verdana" w:cs="NimbusRomNo9L-Regu"/>
-          <w:sz w:val="20"/>
-          <w:szCs w:val="20"/>
-          <w:highlight w:val="yellow"/>
+        </w:rPr>
+      </w:pPr>
+      <w:r>
+        <w:rPr>
+          <w:rFonts w:ascii="Verdana" w:hAnsi="Verdana" w:cs="NimbusRomNo9L-Regu"/>
+          <w:sz w:val="20"/>
+          <w:szCs w:val="20"/>
         </w:rPr>
         <w:t>Simple Code</w:t>
       </w:r>
@@ -4309,16 +4246,7 @@
           <w:sz w:val="24"/>
           <w:szCs w:val="20"/>
         </w:rPr>
-        <w:t xml:space="preserve">Module:12 </w:t>
-      </w:r>
-      <w:r>
-        <w:rPr>
-          <w:rFonts w:ascii="Verdana" w:hAnsi="Verdana" w:cs="NimbusRomNo9L-Medi"/>
-          <w:b/>
-          <w:sz w:val="24"/>
-          <w:szCs w:val="20"/>
-        </w:rPr>
-        <w:t xml:space="preserve">Implementing Service Virtualization Using </w:t>
+        <w:t xml:space="preserve">Module:12 Implementing Service Virtualization Using </w:t>
       </w:r>
       <w:proofErr w:type="spellStart"/>
       <w:r>

</xml_diff>